<commit_message>
Uitleg rijbewijzen toegevoegd + bestand Robin aangevuld
</commit_message>
<xml_diff>
--- a/Werkdocument.docx
+++ b/Werkdocument.docx
@@ -101,7 +101,7 @@
     </w:p>
     <w:p>
       <w:pPr>
-        <w:pStyle w:val="Lijstalinea"/>
+        <w:pStyle w:val="ListParagraph"/>
         <w:numPr>
           <w:ilvl w:val="0"/>
           <w:numId w:val="1"/>
@@ -118,7 +118,7 @@
     </w:p>
     <w:p>
       <w:pPr>
-        <w:pStyle w:val="Lijstalinea"/>
+        <w:pStyle w:val="ListParagraph"/>
         <w:numPr>
           <w:ilvl w:val="0"/>
           <w:numId w:val="1"/>
@@ -135,7 +135,7 @@
     </w:p>
     <w:p>
       <w:pPr>
-        <w:pStyle w:val="Lijstalinea"/>
+        <w:pStyle w:val="ListParagraph"/>
         <w:numPr>
           <w:ilvl w:val="0"/>
           <w:numId w:val="1"/>
@@ -152,7 +152,15 @@
     </w:p>
     <w:p>
       <w:r>
-        <w:t>Ik heb er voor gekozen om de 64-bit grafische interface voor Windows te installeren.</w:t>
+        <w:t xml:space="preserve">Ik heb </w:t>
+      </w:r>
+      <w:proofErr w:type="gramStart"/>
+      <w:r>
+        <w:t>er voor</w:t>
+      </w:r>
+      <w:proofErr w:type="gramEnd"/>
+      <w:r>
+        <w:t xml:space="preserve"> gekozen om de 64-bit grafische interface voor Windows te installeren.</w:t>
       </w:r>
     </w:p>
     <w:p>
@@ -323,10 +331,12 @@
         <w:ind w:firstLine="708"/>
       </w:pPr>
       <w:proofErr w:type="spellStart"/>
+      <w:proofErr w:type="gramStart"/>
       <w:r>
         <w:t>plt.plot</w:t>
       </w:r>
       <w:proofErr w:type="spellEnd"/>
+      <w:proofErr w:type="gramEnd"/>
       <w:r>
         <w:t>([1,2,3],[1,4,9])</w:t>
       </w:r>
@@ -341,10 +351,12 @@
         <w:tab/>
       </w:r>
       <w:proofErr w:type="spellStart"/>
+      <w:proofErr w:type="gramStart"/>
       <w:r>
         <w:t>plt.plot</w:t>
       </w:r>
       <w:proofErr w:type="spellEnd"/>
+      <w:proofErr w:type="gramEnd"/>
       <w:r>
         <w:t>([1,2,3],[1,4,9])</w:t>
       </w:r>
@@ -354,10 +366,12 @@
         <w:ind w:firstLine="708"/>
       </w:pPr>
       <w:proofErr w:type="spellStart"/>
+      <w:proofErr w:type="gramStart"/>
       <w:r>
         <w:t>plt.plot</w:t>
       </w:r>
       <w:proofErr w:type="spellEnd"/>
+      <w:proofErr w:type="gramEnd"/>
       <w:r>
         <w:t>([1,2,3],[10,20,30])</w:t>
       </w:r>
@@ -372,10 +386,12 @@
         <w:ind w:firstLine="708"/>
       </w:pPr>
       <w:proofErr w:type="spellStart"/>
+      <w:proofErr w:type="gramStart"/>
       <w:r>
         <w:t>plt.show</w:t>
       </w:r>
       <w:proofErr w:type="spellEnd"/>
+      <w:proofErr w:type="gramEnd"/>
       <w:r>
         <w:t>()</w:t>
       </w:r>
@@ -393,6 +409,7 @@
         </w:rPr>
       </w:pPr>
       <w:proofErr w:type="spellStart"/>
+      <w:proofErr w:type="gramStart"/>
       <w:r>
         <w:rPr>
           <w:lang w:val="en-GB"/>
@@ -400,6 +417,7 @@
         <w:t>plt.xlabel</w:t>
       </w:r>
       <w:proofErr w:type="spellEnd"/>
+      <w:proofErr w:type="gramEnd"/>
       <w:r>
         <w:rPr>
           <w:lang w:val="en-GB"/>
@@ -415,6 +433,7 @@
         </w:rPr>
       </w:pPr>
       <w:proofErr w:type="spellStart"/>
+      <w:proofErr w:type="gramStart"/>
       <w:r>
         <w:rPr>
           <w:lang w:val="en-GB"/>
@@ -422,6 +441,7 @@
         <w:t>plt.ylabel</w:t>
       </w:r>
       <w:proofErr w:type="spellEnd"/>
+      <w:proofErr w:type="gramEnd"/>
       <w:r>
         <w:rPr>
           <w:lang w:val="en-GB"/>
@@ -437,6 +457,7 @@
         </w:rPr>
       </w:pPr>
       <w:proofErr w:type="spellStart"/>
+      <w:proofErr w:type="gramStart"/>
       <w:r>
         <w:rPr>
           <w:lang w:val="en-GB"/>
@@ -444,6 +465,7 @@
         <w:t>plt.title</w:t>
       </w:r>
       <w:proofErr w:type="spellEnd"/>
+      <w:proofErr w:type="gramEnd"/>
       <w:r>
         <w:rPr>
           <w:lang w:val="en-GB"/>
@@ -499,6 +521,7 @@
         <w:tab/>
       </w:r>
       <w:proofErr w:type="spellStart"/>
+      <w:proofErr w:type="gramStart"/>
       <w:r>
         <w:rPr>
           <w:lang w:val="en-GB"/>
@@ -506,6 +529,7 @@
         <w:t>plt.legend</w:t>
       </w:r>
       <w:proofErr w:type="spellEnd"/>
+      <w:proofErr w:type="gramEnd"/>
       <w:r>
         <w:rPr>
           <w:lang w:val="en-GB"/>
@@ -523,7 +547,7 @@
     </w:p>
     <w:p>
       <w:pPr>
-        <w:pStyle w:val="Lijstalinea"/>
+        <w:pStyle w:val="ListParagraph"/>
         <w:numPr>
           <w:ilvl w:val="0"/>
           <w:numId w:val="1"/>
@@ -535,7 +559,7 @@
     </w:p>
     <w:p>
       <w:pPr>
-        <w:pStyle w:val="Lijstalinea"/>
+        <w:pStyle w:val="ListParagraph"/>
         <w:numPr>
           <w:ilvl w:val="0"/>
           <w:numId w:val="1"/>
@@ -545,6 +569,7 @@
         <w:t xml:space="preserve">Met het commando </w:t>
       </w:r>
       <w:proofErr w:type="spellStart"/>
+      <w:proofErr w:type="gramStart"/>
       <w:r>
         <w:rPr>
           <w:i/>
@@ -552,6 +577,7 @@
         <w:t>plt.savefig</w:t>
       </w:r>
       <w:proofErr w:type="spellEnd"/>
+      <w:proofErr w:type="gramEnd"/>
       <w:r>
         <w:rPr>
           <w:i/>
@@ -684,7 +710,21 @@
         <w:rPr>
           <w:lang w:val="en-GB"/>
         </w:rPr>
-        <w:t>data = {'Year':[2008, 2012, 2016],</w:t>
+        <w:t>data = {'Year</w:t>
+      </w:r>
+      <w:proofErr w:type="gramStart"/>
+      <w:r>
+        <w:rPr>
+          <w:lang w:val="en-GB"/>
+        </w:rPr>
+        <w:t>':[</w:t>
+      </w:r>
+      <w:proofErr w:type="gramEnd"/>
+      <w:r>
+        <w:rPr>
+          <w:lang w:val="en-GB"/>
+        </w:rPr>
+        <w:t>2008, 2012, 2016],</w:t>
       </w:r>
     </w:p>
     <w:p>
@@ -709,7 +749,21 @@
         <w:rPr>
           <w:lang w:val="en-GB"/>
         </w:rPr>
-        <w:t>'attendees':[112,321,729],</w:t>
+        <w:t>'attendees</w:t>
+      </w:r>
+      <w:proofErr w:type="gramStart"/>
+      <w:r>
+        <w:rPr>
+          <w:lang w:val="en-GB"/>
+        </w:rPr>
+        <w:t>':[</w:t>
+      </w:r>
+      <w:proofErr w:type="gramEnd"/>
+      <w:r>
+        <w:rPr>
+          <w:lang w:val="en-GB"/>
+        </w:rPr>
+        <w:t>112,321,729],</w:t>
       </w:r>
     </w:p>
     <w:p>
@@ -734,7 +788,21 @@
         <w:rPr>
           <w:lang w:val="en-GB"/>
         </w:rPr>
-        <w:t>'average age':[24,43,31]}</w:t>
+        <w:t>'average age</w:t>
+      </w:r>
+      <w:proofErr w:type="gramStart"/>
+      <w:r>
+        <w:rPr>
+          <w:lang w:val="en-GB"/>
+        </w:rPr>
+        <w:t>':[</w:t>
+      </w:r>
+      <w:proofErr w:type="gramEnd"/>
+      <w:r>
+        <w:rPr>
+          <w:lang w:val="en-GB"/>
+        </w:rPr>
+        <w:t>24,43,31]}</w:t>
       </w:r>
     </w:p>
     <w:p>
@@ -758,10 +826,12 @@
         <w:t xml:space="preserve"> = </w:t>
       </w:r>
       <w:proofErr w:type="spellStart"/>
+      <w:proofErr w:type="gramStart"/>
       <w:r>
         <w:t>pd.DataFrame</w:t>
       </w:r>
       <w:proofErr w:type="spellEnd"/>
+      <w:proofErr w:type="gramEnd"/>
       <w:r>
         <w:t>(data)</w:t>
       </w:r>
@@ -806,10 +876,12 @@
         <w:t xml:space="preserve">(of </w:t>
       </w:r>
       <w:proofErr w:type="spellStart"/>
+      <w:proofErr w:type="gramStart"/>
       <w:r>
         <w:t>data.Year</w:t>
       </w:r>
       <w:proofErr w:type="spellEnd"/>
+      <w:proofErr w:type="gramEnd"/>
       <w:r>
         <w:t xml:space="preserve">) </w:t>
       </w:r>
@@ -855,7 +927,15 @@
       </w:r>
       <w:proofErr w:type="spellEnd"/>
       <w:r>
-        <w:t xml:space="preserve"> zullen terug geven.</w:t>
+        <w:t xml:space="preserve"> zullen </w:t>
+      </w:r>
+      <w:proofErr w:type="gramStart"/>
+      <w:r>
+        <w:t>terug geven</w:t>
+      </w:r>
+      <w:proofErr w:type="gramEnd"/>
+      <w:r>
+        <w:t>.</w:t>
       </w:r>
     </w:p>
     <w:p>
@@ -918,6 +998,7 @@
         <w:tab/>
       </w:r>
       <w:proofErr w:type="spellStart"/>
+      <w:proofErr w:type="gramStart"/>
       <w:r>
         <w:rPr>
           <w:lang w:val="en-GB"/>
@@ -925,6 +1006,7 @@
         <w:t>plt.plot</w:t>
       </w:r>
       <w:proofErr w:type="spellEnd"/>
+      <w:proofErr w:type="gramEnd"/>
       <w:r>
         <w:rPr>
           <w:lang w:val="en-GB"/>
@@ -940,6 +1022,7 @@
         </w:rPr>
       </w:pPr>
       <w:proofErr w:type="spellStart"/>
+      <w:proofErr w:type="gramStart"/>
       <w:r>
         <w:rPr>
           <w:lang w:val="en-GB"/>
@@ -947,6 +1030,7 @@
         <w:t>plt.plot</w:t>
       </w:r>
       <w:proofErr w:type="spellEnd"/>
+      <w:proofErr w:type="gramEnd"/>
       <w:r>
         <w:rPr>
           <w:lang w:val="en-GB"/>
@@ -962,6 +1046,7 @@
         </w:rPr>
       </w:pPr>
       <w:proofErr w:type="spellStart"/>
+      <w:proofErr w:type="gramStart"/>
       <w:r>
         <w:rPr>
           <w:lang w:val="en-GB"/>
@@ -969,6 +1054,7 @@
         <w:t>plt.legend</w:t>
       </w:r>
       <w:proofErr w:type="spellEnd"/>
+      <w:proofErr w:type="gramEnd"/>
       <w:r>
         <w:rPr>
           <w:lang w:val="en-GB"/>
@@ -981,10 +1067,12 @@
         <w:ind w:left="708"/>
       </w:pPr>
       <w:proofErr w:type="spellStart"/>
+      <w:proofErr w:type="gramStart"/>
       <w:r>
         <w:t>plt.show</w:t>
       </w:r>
       <w:proofErr w:type="spellEnd"/>
+      <w:proofErr w:type="gramEnd"/>
       <w:r>
         <w:t>()</w:t>
       </w:r>
@@ -1004,21 +1092,413 @@
       </w:r>
     </w:p>
     <w:p>
-      <w:r>
+      <w:pPr>
+        <w:pStyle w:val="ListParagraph"/>
+        <w:numPr>
+          <w:ilvl w:val="0"/>
+          <w:numId w:val="4"/>
+        </w:numPr>
+        <w:rPr>
+          <w:u w:val="single"/>
+        </w:rPr>
+      </w:pPr>
+      <w:r>
+        <w:rPr>
+          <w:u w:val="single"/>
+        </w:rPr>
         <w:t xml:space="preserve">Importeren vanuit een </w:t>
       </w:r>
       <w:proofErr w:type="spellStart"/>
       <w:r>
+        <w:rPr>
+          <w:u w:val="single"/>
+        </w:rPr>
+        <w:t>excel</w:t>
+      </w:r>
+      <w:proofErr w:type="spellEnd"/>
+      <w:r>
+        <w:rPr>
+          <w:u w:val="single"/>
+        </w:rPr>
+        <w:t xml:space="preserve"> file</w:t>
+      </w:r>
+    </w:p>
+    <w:p>
+      <w:pPr>
+        <w:pStyle w:val="ListParagraph"/>
+        <w:numPr>
+          <w:ilvl w:val="0"/>
+          <w:numId w:val="5"/>
+        </w:numPr>
+      </w:pPr>
+      <w:r>
+        <w:t xml:space="preserve">Installeer de </w:t>
+      </w:r>
+      <w:proofErr w:type="spellStart"/>
+      <w:r>
+        <w:t>xlrd</w:t>
+      </w:r>
+      <w:proofErr w:type="spellEnd"/>
+      <w:r>
+        <w:t xml:space="preserve"> </w:t>
+      </w:r>
+      <w:proofErr w:type="spellStart"/>
+      <w:r>
+        <w:t>library</w:t>
+      </w:r>
+      <w:proofErr w:type="spellEnd"/>
+      <w:r>
+        <w:t xml:space="preserve"> voor Python indien je deze niet hebt.</w:t>
+      </w:r>
+      <w:r>
+        <w:br/>
+      </w:r>
+      <w:r>
+        <w:drawing>
+          <wp:inline distT="0" distB="0" distL="0" distR="0" wp14:anchorId="0E6AF3FC" wp14:editId="381ED52D">
+            <wp:extent cx="3029373" cy="247685"/>
+            <wp:effectExtent l="0" t="0" r="0" b="0"/>
+            <wp:docPr id="2" name="Picture 2"/>
+            <wp:cNvGraphicFramePr>
+              <a:graphicFrameLocks xmlns:a="http://schemas.openxmlformats.org/drawingml/2006/main" noChangeAspect="1"/>
+            </wp:cNvGraphicFramePr>
+            <a:graphic xmlns:a="http://schemas.openxmlformats.org/drawingml/2006/main">
+              <a:graphicData uri="http://schemas.openxmlformats.org/drawingml/2006/picture">
+                <pic:pic xmlns:pic="http://schemas.openxmlformats.org/drawingml/2006/picture">
+                  <pic:nvPicPr>
+                    <pic:cNvPr id="1" name=""/>
+                    <pic:cNvPicPr/>
+                  </pic:nvPicPr>
+                  <pic:blipFill>
+                    <a:blip r:embed="rId5"/>
+                    <a:stretch>
+                      <a:fillRect/>
+                    </a:stretch>
+                  </pic:blipFill>
+                  <pic:spPr>
+                    <a:xfrm>
+                      <a:off x="0" y="0"/>
+                      <a:ext cx="3029373" cy="247685"/>
+                    </a:xfrm>
+                    <a:prstGeom prst="rect">
+                      <a:avLst/>
+                    </a:prstGeom>
+                  </pic:spPr>
+                </pic:pic>
+              </a:graphicData>
+            </a:graphic>
+          </wp:inline>
+        </w:drawing>
+      </w:r>
+      <w:r>
+        <w:br/>
+      </w:r>
+      <w:r>
+        <w:drawing>
+          <wp:inline distT="0" distB="0" distL="0" distR="0" wp14:anchorId="0405574A" wp14:editId="210471FE">
+            <wp:extent cx="5760720" cy="500370"/>
+            <wp:effectExtent l="0" t="0" r="0" b="0"/>
+            <wp:docPr id="1" name="Picture 1"/>
+            <wp:cNvGraphicFramePr>
+              <a:graphicFrameLocks xmlns:a="http://schemas.openxmlformats.org/drawingml/2006/main" noChangeAspect="1"/>
+            </wp:cNvGraphicFramePr>
+            <a:graphic xmlns:a="http://schemas.openxmlformats.org/drawingml/2006/main">
+              <a:graphicData uri="http://schemas.openxmlformats.org/drawingml/2006/picture">
+                <pic:pic xmlns:pic="http://schemas.openxmlformats.org/drawingml/2006/picture">
+                  <pic:nvPicPr>
+                    <pic:cNvPr id="1" name=""/>
+                    <pic:cNvPicPr/>
+                  </pic:nvPicPr>
+                  <pic:blipFill>
+                    <a:blip r:embed="rId6"/>
+                    <a:stretch>
+                      <a:fillRect/>
+                    </a:stretch>
+                  </pic:blipFill>
+                  <pic:spPr>
+                    <a:xfrm>
+                      <a:off x="0" y="0"/>
+                      <a:ext cx="5760720" cy="500370"/>
+                    </a:xfrm>
+                    <a:prstGeom prst="rect">
+                      <a:avLst/>
+                    </a:prstGeom>
+                  </pic:spPr>
+                </pic:pic>
+              </a:graphicData>
+            </a:graphic>
+          </wp:inline>
+        </w:drawing>
+      </w:r>
+      <w:r>
+        <w:br/>
+        <w:t xml:space="preserve">Installeren kan via de </w:t>
+      </w:r>
+      <w:proofErr w:type="spellStart"/>
+      <w:r>
+        <w:t>command</w:t>
+      </w:r>
+      <w:proofErr w:type="spellEnd"/>
+      <w:r>
+        <w:t xml:space="preserve"> line met commando: pip </w:t>
+      </w:r>
+      <w:proofErr w:type="spellStart"/>
+      <w:r>
+        <w:t>install</w:t>
+      </w:r>
+      <w:proofErr w:type="spellEnd"/>
+      <w:r>
+        <w:t xml:space="preserve"> </w:t>
+      </w:r>
+      <w:proofErr w:type="spellStart"/>
+      <w:r>
+        <w:t>xlrd</w:t>
+      </w:r>
+      <w:proofErr w:type="spellEnd"/>
+    </w:p>
+    <w:p>
+      <w:pPr>
+        <w:pStyle w:val="ListParagraph"/>
+        <w:numPr>
+          <w:ilvl w:val="0"/>
+          <w:numId w:val="5"/>
+        </w:numPr>
+      </w:pPr>
+      <w:proofErr w:type="spellStart"/>
+      <w:r>
+        <w:t>xlrd</w:t>
+      </w:r>
+      <w:proofErr w:type="spellEnd"/>
+      <w:r>
+        <w:t xml:space="preserve"> importeren via:</w:t>
+      </w:r>
+      <w:r>
+        <w:br/>
+      </w:r>
+      <w:r>
+        <w:t xml:space="preserve">import </w:t>
+      </w:r>
+      <w:proofErr w:type="spellStart"/>
+      <w:r>
+        <w:t>xlrd</w:t>
+      </w:r>
+      <w:proofErr w:type="spellEnd"/>
+    </w:p>
+    <w:p>
+      <w:pPr>
+        <w:pStyle w:val="ListParagraph"/>
+        <w:numPr>
+          <w:ilvl w:val="0"/>
+          <w:numId w:val="5"/>
+        </w:numPr>
+      </w:pPr>
+      <w:r>
+        <w:t xml:space="preserve">Om de data in te lezen kies ik eerst het pad waar ik het databestand opgeslagen heb. Ik ga naar het pad en stel de </w:t>
+      </w:r>
+      <w:proofErr w:type="spellStart"/>
+      <w:r>
+        <w:t>current</w:t>
+      </w:r>
+      <w:proofErr w:type="spellEnd"/>
+      <w:r>
+        <w:t xml:space="preserve"> </w:t>
+      </w:r>
+      <w:proofErr w:type="spellStart"/>
+      <w:r>
+        <w:t>working</w:t>
+      </w:r>
+      <w:proofErr w:type="spellEnd"/>
+      <w:r>
+        <w:t xml:space="preserve"> directory in. Ik lees de data in met de functie </w:t>
+      </w:r>
+      <w:proofErr w:type="spellStart"/>
+      <w:r>
+        <w:lastRenderedPageBreak/>
+        <w:t>read_</w:t>
+      </w:r>
+      <w:proofErr w:type="gramStart"/>
+      <w:r>
+        <w:t>excel</w:t>
+      </w:r>
+      <w:proofErr w:type="spellEnd"/>
+      <w:r>
+        <w:t>(</w:t>
+      </w:r>
+      <w:proofErr w:type="gramEnd"/>
+      <w:r>
+        <w:t>)</w:t>
+      </w:r>
+      <w:r>
+        <w:br/>
+      </w:r>
+      <w:r>
+        <w:rPr>
+          <w:u w:val="single"/>
+        </w:rPr>
+        <w:t>Onderstaand een code voorbeeld:</w:t>
+      </w:r>
+      <w:r>
+        <w:br/>
+      </w:r>
+      <w:proofErr w:type="spellStart"/>
+      <w:r>
+        <w:t>path</w:t>
+      </w:r>
+      <w:proofErr w:type="spellEnd"/>
+      <w:r>
+        <w:t>='/Users/Work/</w:t>
+      </w:r>
+      <w:proofErr w:type="spellStart"/>
+      <w:r>
+        <w:t>Documents</w:t>
+      </w:r>
+      <w:proofErr w:type="spellEnd"/>
+      <w:r>
+        <w:t>/TIN2/Data Advanced/PE/voetbal'</w:t>
+      </w:r>
+    </w:p>
+    <w:p>
+      <w:pPr>
+        <w:pStyle w:val="ListParagraph"/>
+        <w:ind w:left="1080"/>
+      </w:pPr>
+      <w:proofErr w:type="spellStart"/>
+      <w:proofErr w:type="gramStart"/>
+      <w:r>
+        <w:t>os.chdir</w:t>
+      </w:r>
+      <w:proofErr w:type="spellEnd"/>
+      <w:proofErr w:type="gramEnd"/>
+      <w:r>
+        <w:t>(</w:t>
+      </w:r>
+      <w:proofErr w:type="spellStart"/>
+      <w:r>
+        <w:t>path</w:t>
+      </w:r>
+      <w:proofErr w:type="spellEnd"/>
+      <w:r>
+        <w:t>)</w:t>
+      </w:r>
+    </w:p>
+    <w:p>
+      <w:pPr>
+        <w:pStyle w:val="ListParagraph"/>
+        <w:ind w:left="1080"/>
+      </w:pPr>
+      <w:proofErr w:type="spellStart"/>
+      <w:r>
+        <w:t>cwd</w:t>
+      </w:r>
+      <w:proofErr w:type="spellEnd"/>
+      <w:r>
+        <w:t xml:space="preserve"> = </w:t>
+      </w:r>
+      <w:proofErr w:type="spellStart"/>
+      <w:proofErr w:type="gramStart"/>
+      <w:r>
+        <w:t>os.getcwd</w:t>
+      </w:r>
+      <w:proofErr w:type="spellEnd"/>
+      <w:proofErr w:type="gramEnd"/>
+      <w:r>
+        <w:t>()</w:t>
+      </w:r>
+    </w:p>
+    <w:p>
+      <w:pPr>
+        <w:pStyle w:val="ListParagraph"/>
+        <w:ind w:left="1080"/>
+      </w:pPr>
+      <w:r>
+        <w:t xml:space="preserve">data = </w:t>
+      </w:r>
+      <w:proofErr w:type="spellStart"/>
+      <w:proofErr w:type="gramStart"/>
+      <w:r>
+        <w:t>pd.read</w:t>
+      </w:r>
+      <w:proofErr w:type="gramEnd"/>
+      <w:r>
+        <w:t>_excel</w:t>
+      </w:r>
+      <w:proofErr w:type="spellEnd"/>
+      <w:r>
+        <w:t xml:space="preserve">("voetbal.xlsx", </w:t>
+      </w:r>
+      <w:proofErr w:type="spellStart"/>
+      <w:r>
+        <w:t>sheetname</w:t>
+      </w:r>
+      <w:proofErr w:type="spellEnd"/>
+      <w:r>
+        <w:t>="gegevens")</w:t>
+      </w:r>
+    </w:p>
+    <w:p>
+      <w:pPr>
+        <w:pStyle w:val="ListParagraph"/>
+        <w:numPr>
+          <w:ilvl w:val="0"/>
+          <w:numId w:val="5"/>
+        </w:numPr>
+      </w:pPr>
+      <w:r>
+        <w:t xml:space="preserve">zie </w:t>
+      </w:r>
+      <w:proofErr w:type="spellStart"/>
+      <w:r>
         <w:t>csv</w:t>
       </w:r>
       <w:proofErr w:type="spellEnd"/>
       <w:r>
+        <w:t xml:space="preserve"> voor verdere uitleg</w:t>
+      </w:r>
+      <w:bookmarkStart w:id="0" w:name="_GoBack"/>
+      <w:bookmarkEnd w:id="0"/>
+    </w:p>
+    <w:p>
+      <w:pPr>
+        <w:rPr>
+          <w:u w:val="single"/>
+        </w:rPr>
+      </w:pPr>
+    </w:p>
+    <w:p>
+      <w:pPr>
+        <w:pStyle w:val="ListParagraph"/>
+        <w:numPr>
+          <w:ilvl w:val="0"/>
+          <w:numId w:val="3"/>
+        </w:numPr>
+        <w:rPr>
+          <w:u w:val="single"/>
+        </w:rPr>
+      </w:pPr>
+      <w:r>
+        <w:rPr>
+          <w:u w:val="single"/>
+        </w:rPr>
+        <w:t xml:space="preserve">Importeren vanuit een </w:t>
+      </w:r>
+      <w:proofErr w:type="spellStart"/>
+      <w:r>
+        <w:rPr>
+          <w:u w:val="single"/>
+        </w:rPr>
+        <w:t>csv</w:t>
+      </w:r>
+      <w:proofErr w:type="spellEnd"/>
+      <w:r>
+        <w:rPr>
+          <w:u w:val="single"/>
+        </w:rPr>
         <w:t xml:space="preserve"> file.</w:t>
       </w:r>
     </w:p>
     <w:p>
       <w:pPr>
-        <w:pStyle w:val="Lijstalinea"/>
+        <w:pStyle w:val="ListParagraph"/>
         <w:numPr>
           <w:ilvl w:val="0"/>
           <w:numId w:val="2"/>
@@ -1046,7 +1526,7 @@
     </w:p>
     <w:p>
       <w:pPr>
-        <w:pStyle w:val="Lijstalinea"/>
+        <w:pStyle w:val="ListParagraph"/>
         <w:numPr>
           <w:ilvl w:val="0"/>
           <w:numId w:val="2"/>
@@ -1071,7 +1551,7 @@
     </w:p>
     <w:p>
       <w:pPr>
-        <w:pStyle w:val="Lijstalinea"/>
+        <w:pStyle w:val="ListParagraph"/>
         <w:ind w:left="1416"/>
         <w:rPr>
           <w:lang w:val="en-GB"/>
@@ -1086,7 +1566,7 @@
     </w:p>
     <w:p>
       <w:pPr>
-        <w:pStyle w:val="Lijstalinea"/>
+        <w:pStyle w:val="ListParagraph"/>
         <w:ind w:left="1416"/>
         <w:rPr>
           <w:lang w:val="en-GB"/>
@@ -1123,7 +1603,7 @@
     </w:p>
     <w:p>
       <w:pPr>
-        <w:pStyle w:val="Lijstalinea"/>
+        <w:pStyle w:val="ListParagraph"/>
         <w:numPr>
           <w:ilvl w:val="0"/>
           <w:numId w:val="2"/>
@@ -1146,7 +1626,7 @@
     </w:p>
     <w:p>
       <w:pPr>
-        <w:pStyle w:val="Lijstalinea"/>
+        <w:pStyle w:val="ListParagraph"/>
         <w:numPr>
           <w:ilvl w:val="0"/>
           <w:numId w:val="2"/>
@@ -1159,8 +1639,13 @@
         <w:t xml:space="preserve">data = </w:t>
       </w:r>
       <w:proofErr w:type="spellStart"/>
-      <w:r>
-        <w:t>pd.read_csv</w:t>
+      <w:proofErr w:type="gramStart"/>
+      <w:r>
+        <w:t>pd.read</w:t>
+      </w:r>
+      <w:proofErr w:type="gramEnd"/>
+      <w:r>
+        <w:t>_csv</w:t>
       </w:r>
       <w:proofErr w:type="spellEnd"/>
       <w:r>
@@ -1183,36 +1668,46 @@
     </w:p>
     <w:p>
       <w:pPr>
-        <w:pStyle w:val="Lijstalinea"/>
+        <w:pStyle w:val="ListParagraph"/>
         <w:numPr>
           <w:ilvl w:val="1"/>
           <w:numId w:val="2"/>
         </w:numPr>
       </w:pPr>
       <w:r>
-        <w:t>data geeft dan de ganse tabel weer</w:t>
-      </w:r>
-    </w:p>
-    <w:p>
-      <w:pPr>
-        <w:pStyle w:val="Lijstalinea"/>
+        <w:t xml:space="preserve">data </w:t>
+      </w:r>
+      <w:proofErr w:type="gramStart"/>
+      <w:r>
+        <w:t>geeft</w:t>
+      </w:r>
+      <w:proofErr w:type="gramEnd"/>
+      <w:r>
+        <w:t xml:space="preserve"> dan de ganse tabel weer</w:t>
+      </w:r>
+    </w:p>
+    <w:p>
+      <w:pPr>
+        <w:pStyle w:val="ListParagraph"/>
         <w:numPr>
           <w:ilvl w:val="1"/>
           <w:numId w:val="2"/>
         </w:numPr>
       </w:pPr>
       <w:proofErr w:type="spellStart"/>
+      <w:proofErr w:type="gramStart"/>
       <w:r>
         <w:t>data.head</w:t>
       </w:r>
       <w:proofErr w:type="spellEnd"/>
+      <w:proofErr w:type="gramEnd"/>
       <w:r>
         <w:t>() geeft de eerste 5 rijen weer.</w:t>
       </w:r>
     </w:p>
     <w:p>
       <w:pPr>
-        <w:pStyle w:val="Lijstalinea"/>
+        <w:pStyle w:val="ListParagraph"/>
         <w:numPr>
           <w:ilvl w:val="0"/>
           <w:numId w:val="2"/>
@@ -1246,14 +1741,28 @@
         <w:rPr>
           <w:lang w:val="en-GB"/>
         </w:rPr>
-        <w:t>pd.to_datetime</w:t>
-      </w:r>
-      <w:proofErr w:type="spellEnd"/>
-      <w:r>
-        <w:rPr>
-          <w:lang w:val="en-GB"/>
-        </w:rPr>
-        <w:t>('2011-01-01')</w:t>
+        <w:t>pd.to_</w:t>
+      </w:r>
+      <w:proofErr w:type="gramStart"/>
+      <w:r>
+        <w:rPr>
+          <w:lang w:val="en-GB"/>
+        </w:rPr>
+        <w:t>datetime</w:t>
+      </w:r>
+      <w:proofErr w:type="spellEnd"/>
+      <w:r>
+        <w:rPr>
+          <w:lang w:val="en-GB"/>
+        </w:rPr>
+        <w:t>(</w:t>
+      </w:r>
+      <w:proofErr w:type="gramEnd"/>
+      <w:r>
+        <w:rPr>
+          <w:lang w:val="en-GB"/>
+        </w:rPr>
+        <w:t>'2011-01-01')</w:t>
       </w:r>
     </w:p>
     <w:p>
@@ -1274,14 +1783,28 @@
         <w:rPr>
           <w:lang w:val="en-GB"/>
         </w:rPr>
-        <w:t>pd.to_datetime</w:t>
-      </w:r>
-      <w:proofErr w:type="spellEnd"/>
-      <w:r>
-        <w:rPr>
-          <w:lang w:val="en-GB"/>
-        </w:rPr>
-        <w:t>('2011-12-31')</w:t>
+        <w:t>pd.to_</w:t>
+      </w:r>
+      <w:proofErr w:type="gramStart"/>
+      <w:r>
+        <w:rPr>
+          <w:lang w:val="en-GB"/>
+        </w:rPr>
+        <w:t>datetime</w:t>
+      </w:r>
+      <w:proofErr w:type="spellEnd"/>
+      <w:r>
+        <w:rPr>
+          <w:lang w:val="en-GB"/>
+        </w:rPr>
+        <w:t>(</w:t>
+      </w:r>
+      <w:proofErr w:type="gramEnd"/>
+      <w:r>
+        <w:rPr>
+          <w:lang w:val="en-GB"/>
+        </w:rPr>
+        <w:t>'2011-12-31')</w:t>
       </w:r>
     </w:p>
     <w:p>
@@ -1398,6 +1921,7 @@
         <w:t xml:space="preserve">for x, row in </w:t>
       </w:r>
       <w:proofErr w:type="spellStart"/>
+      <w:proofErr w:type="gramStart"/>
       <w:r>
         <w:rPr>
           <w:lang w:val="en-GB"/>
@@ -1405,6 +1929,7 @@
         <w:t>data.iterrows</w:t>
       </w:r>
       <w:proofErr w:type="spellEnd"/>
+      <w:proofErr w:type="gramEnd"/>
       <w:r>
         <w:rPr>
           <w:lang w:val="en-GB"/>
@@ -1430,7 +1955,14 @@
         <w:rPr>
           <w:lang w:val="en-GB"/>
         </w:rPr>
-        <w:t>pd.to_datetime</w:t>
+        <w:t>pd.to_</w:t>
+      </w:r>
+      <w:proofErr w:type="gramStart"/>
+      <w:r>
+        <w:rPr>
+          <w:lang w:val="en-GB"/>
+        </w:rPr>
+        <w:t>datetime</w:t>
       </w:r>
       <w:proofErr w:type="spellEnd"/>
       <w:r>
@@ -1440,6 +1972,7 @@
         <w:t>(</w:t>
       </w:r>
       <w:proofErr w:type="spellStart"/>
+      <w:proofErr w:type="gramEnd"/>
       <w:r>
         <w:rPr>
           <w:lang w:val="en-GB"/>
@@ -1514,7 +2047,14 @@
         <w:rPr>
           <w:lang w:val="en-GB"/>
         </w:rPr>
-        <w:t>pd.to_datetime</w:t>
+        <w:t>pd.to_</w:t>
+      </w:r>
+      <w:proofErr w:type="gramStart"/>
+      <w:r>
+        <w:rPr>
+          <w:lang w:val="en-GB"/>
+        </w:rPr>
+        <w:t>datetime</w:t>
       </w:r>
       <w:proofErr w:type="spellEnd"/>
       <w:r>
@@ -1524,6 +2064,7 @@
         <w:t>(</w:t>
       </w:r>
       <w:proofErr w:type="spellStart"/>
+      <w:proofErr w:type="gramEnd"/>
       <w:r>
         <w:rPr>
           <w:lang w:val="en-GB"/>
@@ -1584,14 +2125,28 @@
         <w:rPr>
           <w:lang w:val="en-GB"/>
         </w:rPr>
-        <w:t>pd.to_datetime</w:t>
-      </w:r>
-      <w:proofErr w:type="spellEnd"/>
-      <w:r>
-        <w:rPr>
-          <w:lang w:val="en-GB"/>
-        </w:rPr>
-        <w:t>('2011-04-01'):</w:t>
+        <w:t>pd.to_</w:t>
+      </w:r>
+      <w:proofErr w:type="gramStart"/>
+      <w:r>
+        <w:rPr>
+          <w:lang w:val="en-GB"/>
+        </w:rPr>
+        <w:t>datetime</w:t>
+      </w:r>
+      <w:proofErr w:type="spellEnd"/>
+      <w:r>
+        <w:rPr>
+          <w:lang w:val="en-GB"/>
+        </w:rPr>
+        <w:t>(</w:t>
+      </w:r>
+      <w:proofErr w:type="gramEnd"/>
+      <w:r>
+        <w:rPr>
+          <w:lang w:val="en-GB"/>
+        </w:rPr>
+        <w:t>'2011-04-01'):</w:t>
       </w:r>
     </w:p>
     <w:p>
@@ -1604,8 +2159,13 @@
         </w:rPr>
         <w:t xml:space="preserve">        </w:t>
       </w:r>
-      <w:r>
-        <w:t>data.at[x, 'inzet'] = 'zeer goed'</w:t>
+      <w:proofErr w:type="gramStart"/>
+      <w:r>
+        <w:t>data.at[</w:t>
+      </w:r>
+      <w:proofErr w:type="gramEnd"/>
+      <w:r>
+        <w:t>x, 'inzet'] = 'zeer goed'</w:t>
       </w:r>
     </w:p>
     <w:p>
@@ -1637,14 +2197,28 @@
         <w:rPr>
           <w:lang w:val="en-GB"/>
         </w:rPr>
-        <w:t>pd.to_datetime</w:t>
-      </w:r>
-      <w:proofErr w:type="spellEnd"/>
-      <w:r>
-        <w:rPr>
-          <w:lang w:val="en-GB"/>
-        </w:rPr>
-        <w:t>('2011-10-01'):</w:t>
+        <w:t>pd.to_</w:t>
+      </w:r>
+      <w:proofErr w:type="gramStart"/>
+      <w:r>
+        <w:rPr>
+          <w:lang w:val="en-GB"/>
+        </w:rPr>
+        <w:t>datetime</w:t>
+      </w:r>
+      <w:proofErr w:type="spellEnd"/>
+      <w:r>
+        <w:rPr>
+          <w:lang w:val="en-GB"/>
+        </w:rPr>
+        <w:t>(</w:t>
+      </w:r>
+      <w:proofErr w:type="gramEnd"/>
+      <w:r>
+        <w:rPr>
+          <w:lang w:val="en-GB"/>
+        </w:rPr>
+        <w:t>'2011-10-01'):</w:t>
       </w:r>
     </w:p>
     <w:p>
@@ -1657,8 +2231,13 @@
         </w:rPr>
         <w:t xml:space="preserve">        </w:t>
       </w:r>
-      <w:r>
-        <w:t>data.at[x, 'inzet'] = 'goed'</w:t>
+      <w:proofErr w:type="gramStart"/>
+      <w:r>
+        <w:t>data.at[</w:t>
+      </w:r>
+      <w:proofErr w:type="gramEnd"/>
+      <w:r>
+        <w:t>x, 'inzet'] = 'goed'</w:t>
       </w:r>
     </w:p>
     <w:p>
@@ -1687,11 +2266,19 @@
       <w:r>
         <w:t xml:space="preserve">        </w:t>
       </w:r>
-      <w:r>
-        <w:rPr>
-          <w:lang w:val="en-GB"/>
-        </w:rPr>
-        <w:t>data.at[x, '</w:t>
+      <w:proofErr w:type="gramStart"/>
+      <w:r>
+        <w:rPr>
+          <w:lang w:val="en-GB"/>
+        </w:rPr>
+        <w:t>data.at[</w:t>
+      </w:r>
+      <w:proofErr w:type="gramEnd"/>
+      <w:r>
+        <w:rPr>
+          <w:lang w:val="en-GB"/>
+        </w:rPr>
+        <w:t>x, '</w:t>
       </w:r>
       <w:proofErr w:type="spellStart"/>
       <w:r>
@@ -1724,7 +2311,7 @@
     </w:p>
     <w:p>
       <w:pPr>
-        <w:pStyle w:val="Lijstalinea"/>
+        <w:pStyle w:val="ListParagraph"/>
         <w:numPr>
           <w:ilvl w:val="0"/>
           <w:numId w:val="2"/>
@@ -1736,7 +2323,7 @@
     </w:p>
     <w:p>
       <w:pPr>
-        <w:pStyle w:val="Lijstalinea"/>
+        <w:pStyle w:val="ListParagraph"/>
         <w:ind w:left="1416"/>
       </w:pPr>
       <w:proofErr w:type="spellStart"/>
@@ -1756,17 +2343,19 @@
         <w:t>(set(</w:t>
       </w:r>
       <w:proofErr w:type="spellStart"/>
+      <w:proofErr w:type="gramStart"/>
       <w:r>
         <w:t>data.gewicht</w:t>
       </w:r>
       <w:proofErr w:type="spellEnd"/>
+      <w:proofErr w:type="gramEnd"/>
       <w:r>
         <w:t>))</w:t>
       </w:r>
     </w:p>
     <w:p>
       <w:pPr>
-        <w:pStyle w:val="Lijstalinea"/>
+        <w:pStyle w:val="ListParagraph"/>
         <w:numPr>
           <w:ilvl w:val="0"/>
           <w:numId w:val="2"/>
@@ -1778,7 +2367,7 @@
     </w:p>
     <w:p>
       <w:pPr>
-        <w:pStyle w:val="Lijstalinea"/>
+        <w:pStyle w:val="ListParagraph"/>
         <w:ind w:left="1416"/>
       </w:pPr>
       <w:proofErr w:type="spellStart"/>
@@ -1800,22 +2389,31 @@
     </w:p>
     <w:p>
       <w:pPr>
-        <w:pStyle w:val="Lijstalinea"/>
+        <w:pStyle w:val="ListParagraph"/>
         <w:ind w:left="1416"/>
         <w:rPr>
           <w:lang w:val="en-GB"/>
         </w:rPr>
       </w:pPr>
       <w:r>
+        <w:lastRenderedPageBreak/>
         <w:t xml:space="preserve">    </w:t>
       </w:r>
       <w:r>
         <w:rPr>
           <w:lang w:val="en-GB"/>
         </w:rPr>
-        <w:t>y = data[</w:t>
-      </w:r>
-      <w:proofErr w:type="spellStart"/>
+        <w:t xml:space="preserve">y = </w:t>
+      </w:r>
+      <w:proofErr w:type="gramStart"/>
+      <w:r>
+        <w:rPr>
+          <w:lang w:val="en-GB"/>
+        </w:rPr>
+        <w:t>data[</w:t>
+      </w:r>
+      <w:proofErr w:type="spellStart"/>
+      <w:proofErr w:type="gramEnd"/>
       <w:r>
         <w:rPr>
           <w:lang w:val="en-GB"/>
@@ -1832,7 +2430,7 @@
     </w:p>
     <w:p>
       <w:pPr>
-        <w:pStyle w:val="Lijstalinea"/>
+        <w:pStyle w:val="ListParagraph"/>
         <w:ind w:left="1416"/>
         <w:rPr>
           <w:lang w:val="en-GB"/>
@@ -1845,6 +2443,7 @@
         <w:t xml:space="preserve">    </w:t>
       </w:r>
       <w:proofErr w:type="spellStart"/>
+      <w:proofErr w:type="gramStart"/>
       <w:r>
         <w:rPr>
           <w:lang w:val="en-GB"/>
@@ -1852,6 +2451,7 @@
         <w:t>plt.scatter</w:t>
       </w:r>
       <w:proofErr w:type="spellEnd"/>
+      <w:proofErr w:type="gramEnd"/>
       <w:r>
         <w:rPr>
           <w:lang w:val="en-GB"/>
@@ -1889,55 +2489,62 @@
     </w:p>
     <w:p>
       <w:pPr>
-        <w:pStyle w:val="Lijstalinea"/>
+        <w:pStyle w:val="ListParagraph"/>
         <w:ind w:left="1416"/>
       </w:pPr>
       <w:proofErr w:type="spellStart"/>
+      <w:proofErr w:type="gramStart"/>
       <w:r>
         <w:t>plt.xlim</w:t>
       </w:r>
       <w:proofErr w:type="spellEnd"/>
+      <w:proofErr w:type="gramEnd"/>
       <w:r>
         <w:t>(19,31)</w:t>
       </w:r>
     </w:p>
     <w:p>
       <w:pPr>
-        <w:pStyle w:val="Lijstalinea"/>
+        <w:pStyle w:val="ListParagraph"/>
         <w:ind w:left="1416"/>
       </w:pPr>
       <w:proofErr w:type="spellStart"/>
+      <w:proofErr w:type="gramStart"/>
       <w:r>
         <w:t>plt.ylim</w:t>
       </w:r>
       <w:proofErr w:type="spellEnd"/>
+      <w:proofErr w:type="gramEnd"/>
       <w:r>
         <w:t>(110,140)</w:t>
       </w:r>
     </w:p>
     <w:p>
       <w:pPr>
-        <w:pStyle w:val="Lijstalinea"/>
+        <w:pStyle w:val="ListParagraph"/>
         <w:ind w:left="1416"/>
       </w:pPr>
       <w:proofErr w:type="spellStart"/>
+      <w:proofErr w:type="gramStart"/>
       <w:r>
         <w:t>plt.xlabel</w:t>
       </w:r>
       <w:proofErr w:type="spellEnd"/>
+      <w:proofErr w:type="gramEnd"/>
       <w:r>
         <w:t>('gewicht')</w:t>
       </w:r>
     </w:p>
     <w:p>
       <w:pPr>
-        <w:pStyle w:val="Lijstalinea"/>
+        <w:pStyle w:val="ListParagraph"/>
         <w:ind w:left="1416"/>
         <w:rPr>
           <w:lang w:val="en-GB"/>
         </w:rPr>
       </w:pPr>
       <w:proofErr w:type="spellStart"/>
+      <w:proofErr w:type="gramStart"/>
       <w:r>
         <w:rPr>
           <w:lang w:val="en-GB"/>
@@ -1945,6 +2552,7 @@
         <w:t>plt.ylabel</w:t>
       </w:r>
       <w:proofErr w:type="spellEnd"/>
+      <w:proofErr w:type="gramEnd"/>
       <w:r>
         <w:rPr>
           <w:lang w:val="en-GB"/>
@@ -1968,20 +2576,26 @@
     </w:p>
     <w:p>
       <w:pPr>
-        <w:pStyle w:val="Lijstalinea"/>
+        <w:pStyle w:val="ListParagraph"/>
         <w:ind w:left="1416"/>
         <w:rPr>
           <w:lang w:val="en-GB"/>
         </w:rPr>
       </w:pPr>
-      <w:r>
-        <w:rPr>
-          <w:lang w:val="en-GB"/>
-        </w:rPr>
-        <w:t>plt.show()</w:t>
-      </w:r>
-      <w:bookmarkStart w:id="0" w:name="_GoBack"/>
-      <w:bookmarkEnd w:id="0"/>
+      <w:proofErr w:type="gramStart"/>
+      <w:r>
+        <w:rPr>
+          <w:lang w:val="en-GB"/>
+        </w:rPr>
+        <w:t>plt.show</w:t>
+      </w:r>
+      <w:proofErr w:type="gramEnd"/>
+      <w:r>
+        <w:rPr>
+          <w:lang w:val="en-GB"/>
+        </w:rPr>
+        <w:t>()</w:t>
+      </w:r>
     </w:p>
     <w:sectPr>
       <w:pgSz w:w="11906" w:h="16838"/>
@@ -2108,6 +2722,118 @@
     </w:lvl>
   </w:abstractNum>
   <w:abstractNum w:abstractNumId="1" w15:restartNumberingAfterBreak="0">
+    <w:nsid w:val="0CB825FA"/>
+    <w:multiLevelType w:val="hybridMultilevel"/>
+    <w:tmpl w:val="2E0ABA70"/>
+    <w:lvl w:ilvl="0" w:tplc="00947598">
+      <w:numFmt w:val="bullet"/>
+      <w:lvlText w:val=""/>
+      <w:lvlJc w:val="left"/>
+      <w:pPr>
+        <w:ind w:left="720" w:hanging="360"/>
+      </w:pPr>
+      <w:rPr>
+        <w:rFonts w:ascii="Wingdings" w:eastAsiaTheme="minorHAnsi" w:hAnsi="Wingdings" w:cstheme="minorBidi" w:hint="default"/>
+      </w:rPr>
+    </w:lvl>
+    <w:lvl w:ilvl="1" w:tplc="04090003" w:tentative="1">
+      <w:start w:val="1"/>
+      <w:numFmt w:val="bullet"/>
+      <w:lvlText w:val="o"/>
+      <w:lvlJc w:val="left"/>
+      <w:pPr>
+        <w:ind w:left="1440" w:hanging="360"/>
+      </w:pPr>
+      <w:rPr>
+        <w:rFonts w:ascii="Courier New" w:hAnsi="Courier New" w:cs="Courier New" w:hint="default"/>
+      </w:rPr>
+    </w:lvl>
+    <w:lvl w:ilvl="2" w:tplc="04090005" w:tentative="1">
+      <w:start w:val="1"/>
+      <w:numFmt w:val="bullet"/>
+      <w:lvlText w:val=""/>
+      <w:lvlJc w:val="left"/>
+      <w:pPr>
+        <w:ind w:left="2160" w:hanging="360"/>
+      </w:pPr>
+      <w:rPr>
+        <w:rFonts w:ascii="Wingdings" w:hAnsi="Wingdings" w:hint="default"/>
+      </w:rPr>
+    </w:lvl>
+    <w:lvl w:ilvl="3" w:tplc="04090001" w:tentative="1">
+      <w:start w:val="1"/>
+      <w:numFmt w:val="bullet"/>
+      <w:lvlText w:val=""/>
+      <w:lvlJc w:val="left"/>
+      <w:pPr>
+        <w:ind w:left="2880" w:hanging="360"/>
+      </w:pPr>
+      <w:rPr>
+        <w:rFonts w:ascii="Symbol" w:hAnsi="Symbol" w:hint="default"/>
+      </w:rPr>
+    </w:lvl>
+    <w:lvl w:ilvl="4" w:tplc="04090003" w:tentative="1">
+      <w:start w:val="1"/>
+      <w:numFmt w:val="bullet"/>
+      <w:lvlText w:val="o"/>
+      <w:lvlJc w:val="left"/>
+      <w:pPr>
+        <w:ind w:left="3600" w:hanging="360"/>
+      </w:pPr>
+      <w:rPr>
+        <w:rFonts w:ascii="Courier New" w:hAnsi="Courier New" w:cs="Courier New" w:hint="default"/>
+      </w:rPr>
+    </w:lvl>
+    <w:lvl w:ilvl="5" w:tplc="04090005" w:tentative="1">
+      <w:start w:val="1"/>
+      <w:numFmt w:val="bullet"/>
+      <w:lvlText w:val=""/>
+      <w:lvlJc w:val="left"/>
+      <w:pPr>
+        <w:ind w:left="4320" w:hanging="360"/>
+      </w:pPr>
+      <w:rPr>
+        <w:rFonts w:ascii="Wingdings" w:hAnsi="Wingdings" w:hint="default"/>
+      </w:rPr>
+    </w:lvl>
+    <w:lvl w:ilvl="6" w:tplc="04090001" w:tentative="1">
+      <w:start w:val="1"/>
+      <w:numFmt w:val="bullet"/>
+      <w:lvlText w:val=""/>
+      <w:lvlJc w:val="left"/>
+      <w:pPr>
+        <w:ind w:left="5040" w:hanging="360"/>
+      </w:pPr>
+      <w:rPr>
+        <w:rFonts w:ascii="Symbol" w:hAnsi="Symbol" w:hint="default"/>
+      </w:rPr>
+    </w:lvl>
+    <w:lvl w:ilvl="7" w:tplc="04090003" w:tentative="1">
+      <w:start w:val="1"/>
+      <w:numFmt w:val="bullet"/>
+      <w:lvlText w:val="o"/>
+      <w:lvlJc w:val="left"/>
+      <w:pPr>
+        <w:ind w:left="5760" w:hanging="360"/>
+      </w:pPr>
+      <w:rPr>
+        <w:rFonts w:ascii="Courier New" w:hAnsi="Courier New" w:cs="Courier New" w:hint="default"/>
+      </w:rPr>
+    </w:lvl>
+    <w:lvl w:ilvl="8" w:tplc="04090005" w:tentative="1">
+      <w:start w:val="1"/>
+      <w:numFmt w:val="bullet"/>
+      <w:lvlText w:val=""/>
+      <w:lvlJc w:val="left"/>
+      <w:pPr>
+        <w:ind w:left="6480" w:hanging="360"/>
+      </w:pPr>
+      <w:rPr>
+        <w:rFonts w:ascii="Wingdings" w:hAnsi="Wingdings" w:hint="default"/>
+      </w:rPr>
+    </w:lvl>
+  </w:abstractNum>
+  <w:abstractNum w:abstractNumId="2" w15:restartNumberingAfterBreak="0">
     <w:nsid w:val="0E1E4D36"/>
     <w:multiLevelType w:val="hybridMultilevel"/>
     <w:tmpl w:val="F8A22770"/>
@@ -2117,7 +2843,7 @@
       <w:lvlText w:val="%1."/>
       <w:lvlJc w:val="left"/>
       <w:pPr>
-        <w:ind w:left="720" w:hanging="360"/>
+        <w:ind w:left="1068" w:hanging="360"/>
       </w:pPr>
       <w:rPr>
         <w:rFonts w:hint="default"/>
@@ -2129,7 +2855,7 @@
       <w:lvlText w:val="%2."/>
       <w:lvlJc w:val="left"/>
       <w:pPr>
-        <w:ind w:left="1440" w:hanging="360"/>
+        <w:ind w:left="1788" w:hanging="360"/>
       </w:pPr>
     </w:lvl>
     <w:lvl w:ilvl="2" w:tplc="0813001B" w:tentative="1">
@@ -2138,7 +2864,7 @@
       <w:lvlText w:val="%3."/>
       <w:lvlJc w:val="right"/>
       <w:pPr>
-        <w:ind w:left="2160" w:hanging="180"/>
+        <w:ind w:left="2508" w:hanging="180"/>
       </w:pPr>
     </w:lvl>
     <w:lvl w:ilvl="3" w:tplc="0813000F" w:tentative="1">
@@ -2147,7 +2873,7 @@
       <w:lvlText w:val="%4."/>
       <w:lvlJc w:val="left"/>
       <w:pPr>
-        <w:ind w:left="2880" w:hanging="360"/>
+        <w:ind w:left="3228" w:hanging="360"/>
       </w:pPr>
     </w:lvl>
     <w:lvl w:ilvl="4" w:tplc="08130019" w:tentative="1">
@@ -2156,7 +2882,7 @@
       <w:lvlText w:val="%5."/>
       <w:lvlJc w:val="left"/>
       <w:pPr>
-        <w:ind w:left="3600" w:hanging="360"/>
+        <w:ind w:left="3948" w:hanging="360"/>
       </w:pPr>
     </w:lvl>
     <w:lvl w:ilvl="5" w:tplc="0813001B" w:tentative="1">
@@ -2165,7 +2891,7 @@
       <w:lvlText w:val="%6."/>
       <w:lvlJc w:val="right"/>
       <w:pPr>
-        <w:ind w:left="4320" w:hanging="180"/>
+        <w:ind w:left="4668" w:hanging="180"/>
       </w:pPr>
     </w:lvl>
     <w:lvl w:ilvl="6" w:tplc="0813000F" w:tentative="1">
@@ -2174,7 +2900,7 @@
       <w:lvlText w:val="%7."/>
       <w:lvlJc w:val="left"/>
       <w:pPr>
-        <w:ind w:left="5040" w:hanging="360"/>
+        <w:ind w:left="5388" w:hanging="360"/>
       </w:pPr>
     </w:lvl>
     <w:lvl w:ilvl="7" w:tplc="08130019" w:tentative="1">
@@ -2183,7 +2909,7 @@
       <w:lvlText w:val="%8."/>
       <w:lvlJc w:val="left"/>
       <w:pPr>
-        <w:ind w:left="5760" w:hanging="360"/>
+        <w:ind w:left="6108" w:hanging="360"/>
       </w:pPr>
     </w:lvl>
     <w:lvl w:ilvl="8" w:tplc="0813001B" w:tentative="1">
@@ -2192,7 +2918,205 @@
       <w:lvlText w:val="%9."/>
       <w:lvlJc w:val="right"/>
       <w:pPr>
-        <w:ind w:left="6480" w:hanging="180"/>
+        <w:ind w:left="6828" w:hanging="180"/>
+      </w:pPr>
+    </w:lvl>
+  </w:abstractNum>
+  <w:abstractNum w:abstractNumId="3" w15:restartNumberingAfterBreak="0">
+    <w:nsid w:val="294A2DB4"/>
+    <w:multiLevelType w:val="hybridMultilevel"/>
+    <w:tmpl w:val="8D28C94E"/>
+    <w:lvl w:ilvl="0" w:tplc="00947598">
+      <w:numFmt w:val="bullet"/>
+      <w:lvlText w:val=""/>
+      <w:lvlJc w:val="left"/>
+      <w:pPr>
+        <w:ind w:left="720" w:hanging="360"/>
+      </w:pPr>
+      <w:rPr>
+        <w:rFonts w:ascii="Wingdings" w:eastAsiaTheme="minorHAnsi" w:hAnsi="Wingdings" w:cstheme="minorBidi" w:hint="default"/>
+      </w:rPr>
+    </w:lvl>
+    <w:lvl w:ilvl="1" w:tplc="04090003" w:tentative="1">
+      <w:start w:val="1"/>
+      <w:numFmt w:val="bullet"/>
+      <w:lvlText w:val="o"/>
+      <w:lvlJc w:val="left"/>
+      <w:pPr>
+        <w:ind w:left="1440" w:hanging="360"/>
+      </w:pPr>
+      <w:rPr>
+        <w:rFonts w:ascii="Courier New" w:hAnsi="Courier New" w:cs="Courier New" w:hint="default"/>
+      </w:rPr>
+    </w:lvl>
+    <w:lvl w:ilvl="2" w:tplc="04090005" w:tentative="1">
+      <w:start w:val="1"/>
+      <w:numFmt w:val="bullet"/>
+      <w:lvlText w:val=""/>
+      <w:lvlJc w:val="left"/>
+      <w:pPr>
+        <w:ind w:left="2160" w:hanging="360"/>
+      </w:pPr>
+      <w:rPr>
+        <w:rFonts w:ascii="Wingdings" w:hAnsi="Wingdings" w:hint="default"/>
+      </w:rPr>
+    </w:lvl>
+    <w:lvl w:ilvl="3" w:tplc="04090001" w:tentative="1">
+      <w:start w:val="1"/>
+      <w:numFmt w:val="bullet"/>
+      <w:lvlText w:val=""/>
+      <w:lvlJc w:val="left"/>
+      <w:pPr>
+        <w:ind w:left="2880" w:hanging="360"/>
+      </w:pPr>
+      <w:rPr>
+        <w:rFonts w:ascii="Symbol" w:hAnsi="Symbol" w:hint="default"/>
+      </w:rPr>
+    </w:lvl>
+    <w:lvl w:ilvl="4" w:tplc="04090003" w:tentative="1">
+      <w:start w:val="1"/>
+      <w:numFmt w:val="bullet"/>
+      <w:lvlText w:val="o"/>
+      <w:lvlJc w:val="left"/>
+      <w:pPr>
+        <w:ind w:left="3600" w:hanging="360"/>
+      </w:pPr>
+      <w:rPr>
+        <w:rFonts w:ascii="Courier New" w:hAnsi="Courier New" w:cs="Courier New" w:hint="default"/>
+      </w:rPr>
+    </w:lvl>
+    <w:lvl w:ilvl="5" w:tplc="04090005" w:tentative="1">
+      <w:start w:val="1"/>
+      <w:numFmt w:val="bullet"/>
+      <w:lvlText w:val=""/>
+      <w:lvlJc w:val="left"/>
+      <w:pPr>
+        <w:ind w:left="4320" w:hanging="360"/>
+      </w:pPr>
+      <w:rPr>
+        <w:rFonts w:ascii="Wingdings" w:hAnsi="Wingdings" w:hint="default"/>
+      </w:rPr>
+    </w:lvl>
+    <w:lvl w:ilvl="6" w:tplc="04090001" w:tentative="1">
+      <w:start w:val="1"/>
+      <w:numFmt w:val="bullet"/>
+      <w:lvlText w:val=""/>
+      <w:lvlJc w:val="left"/>
+      <w:pPr>
+        <w:ind w:left="5040" w:hanging="360"/>
+      </w:pPr>
+      <w:rPr>
+        <w:rFonts w:ascii="Symbol" w:hAnsi="Symbol" w:hint="default"/>
+      </w:rPr>
+    </w:lvl>
+    <w:lvl w:ilvl="7" w:tplc="04090003" w:tentative="1">
+      <w:start w:val="1"/>
+      <w:numFmt w:val="bullet"/>
+      <w:lvlText w:val="o"/>
+      <w:lvlJc w:val="left"/>
+      <w:pPr>
+        <w:ind w:left="5760" w:hanging="360"/>
+      </w:pPr>
+      <w:rPr>
+        <w:rFonts w:ascii="Courier New" w:hAnsi="Courier New" w:cs="Courier New" w:hint="default"/>
+      </w:rPr>
+    </w:lvl>
+    <w:lvl w:ilvl="8" w:tplc="04090005" w:tentative="1">
+      <w:start w:val="1"/>
+      <w:numFmt w:val="bullet"/>
+      <w:lvlText w:val=""/>
+      <w:lvlJc w:val="left"/>
+      <w:pPr>
+        <w:ind w:left="6480" w:hanging="360"/>
+      </w:pPr>
+      <w:rPr>
+        <w:rFonts w:ascii="Wingdings" w:hAnsi="Wingdings" w:hint="default"/>
+      </w:rPr>
+    </w:lvl>
+  </w:abstractNum>
+  <w:abstractNum w:abstractNumId="4" w15:restartNumberingAfterBreak="0">
+    <w:nsid w:val="6A7146F4"/>
+    <w:multiLevelType w:val="hybridMultilevel"/>
+    <w:tmpl w:val="A8D8E948"/>
+    <w:lvl w:ilvl="0" w:tplc="0409000F">
+      <w:start w:val="1"/>
+      <w:numFmt w:val="decimal"/>
+      <w:lvlText w:val="%1."/>
+      <w:lvlJc w:val="left"/>
+      <w:pPr>
+        <w:ind w:left="1080" w:hanging="360"/>
+      </w:pPr>
+    </w:lvl>
+    <w:lvl w:ilvl="1" w:tplc="04090019" w:tentative="1">
+      <w:start w:val="1"/>
+      <w:numFmt w:val="lowerLetter"/>
+      <w:lvlText w:val="%2."/>
+      <w:lvlJc w:val="left"/>
+      <w:pPr>
+        <w:ind w:left="1800" w:hanging="360"/>
+      </w:pPr>
+    </w:lvl>
+    <w:lvl w:ilvl="2" w:tplc="0409001B" w:tentative="1">
+      <w:start w:val="1"/>
+      <w:numFmt w:val="lowerRoman"/>
+      <w:lvlText w:val="%3."/>
+      <w:lvlJc w:val="right"/>
+      <w:pPr>
+        <w:ind w:left="2520" w:hanging="180"/>
+      </w:pPr>
+    </w:lvl>
+    <w:lvl w:ilvl="3" w:tplc="0409000F" w:tentative="1">
+      <w:start w:val="1"/>
+      <w:numFmt w:val="decimal"/>
+      <w:lvlText w:val="%4."/>
+      <w:lvlJc w:val="left"/>
+      <w:pPr>
+        <w:ind w:left="3240" w:hanging="360"/>
+      </w:pPr>
+    </w:lvl>
+    <w:lvl w:ilvl="4" w:tplc="04090019" w:tentative="1">
+      <w:start w:val="1"/>
+      <w:numFmt w:val="lowerLetter"/>
+      <w:lvlText w:val="%5."/>
+      <w:lvlJc w:val="left"/>
+      <w:pPr>
+        <w:ind w:left="3960" w:hanging="360"/>
+      </w:pPr>
+    </w:lvl>
+    <w:lvl w:ilvl="5" w:tplc="0409001B" w:tentative="1">
+      <w:start w:val="1"/>
+      <w:numFmt w:val="lowerRoman"/>
+      <w:lvlText w:val="%6."/>
+      <w:lvlJc w:val="right"/>
+      <w:pPr>
+        <w:ind w:left="4680" w:hanging="180"/>
+      </w:pPr>
+    </w:lvl>
+    <w:lvl w:ilvl="6" w:tplc="0409000F" w:tentative="1">
+      <w:start w:val="1"/>
+      <w:numFmt w:val="decimal"/>
+      <w:lvlText w:val="%7."/>
+      <w:lvlJc w:val="left"/>
+      <w:pPr>
+        <w:ind w:left="5400" w:hanging="360"/>
+      </w:pPr>
+    </w:lvl>
+    <w:lvl w:ilvl="7" w:tplc="04090019" w:tentative="1">
+      <w:start w:val="1"/>
+      <w:numFmt w:val="lowerLetter"/>
+      <w:lvlText w:val="%8."/>
+      <w:lvlJc w:val="left"/>
+      <w:pPr>
+        <w:ind w:left="6120" w:hanging="360"/>
+      </w:pPr>
+    </w:lvl>
+    <w:lvl w:ilvl="8" w:tplc="0409001B" w:tentative="1">
+      <w:start w:val="1"/>
+      <w:numFmt w:val="lowerRoman"/>
+      <w:lvlText w:val="%9."/>
+      <w:lvlJc w:val="right"/>
+      <w:pPr>
+        <w:ind w:left="6840" w:hanging="180"/>
       </w:pPr>
     </w:lvl>
   </w:abstractNum>
@@ -2200,7 +3124,16 @@
     <w:abstractNumId w:val="0"/>
   </w:num>
   <w:num w:numId="2">
+    <w:abstractNumId w:val="2"/>
+  </w:num>
+  <w:num w:numId="3">
+    <w:abstractNumId w:val="3"/>
+  </w:num>
+  <w:num w:numId="4">
     <w:abstractNumId w:val="1"/>
+  </w:num>
+  <w:num w:numId="5">
+    <w:abstractNumId w:val="4"/>
   </w:num>
 </w:numbering>
 </file>
@@ -2599,17 +3532,17 @@
     <w:lsdException w:name="Hashtag" w:semiHidden="1" w:unhideWhenUsed="1"/>
     <w:lsdException w:name="Unresolved Mention" w:semiHidden="1" w:unhideWhenUsed="1"/>
   </w:latentStyles>
-  <w:style w:type="paragraph" w:default="1" w:styleId="Standaard">
+  <w:style w:type="paragraph" w:default="1" w:styleId="Normal">
     <w:name w:val="Normal"/>
     <w:qFormat/>
   </w:style>
-  <w:style w:type="character" w:default="1" w:styleId="Standaardalinea-lettertype">
+  <w:style w:type="character" w:default="1" w:styleId="DefaultParagraphFont">
     <w:name w:val="Default Paragraph Font"/>
     <w:uiPriority w:val="1"/>
     <w:semiHidden/>
     <w:unhideWhenUsed/>
   </w:style>
-  <w:style w:type="table" w:default="1" w:styleId="Standaardtabel">
+  <w:style w:type="table" w:default="1" w:styleId="TableNormal">
     <w:name w:val="Normal Table"/>
     <w:uiPriority w:val="99"/>
     <w:semiHidden/>
@@ -2624,7 +3557,7 @@
       </w:tblCellMar>
     </w:tblPr>
   </w:style>
-  <w:style w:type="numbering" w:default="1" w:styleId="Geenlijst">
+  <w:style w:type="numbering" w:default="1" w:styleId="NoList">
     <w:name w:val="No List"/>
     <w:uiPriority w:val="99"/>
     <w:semiHidden/>
@@ -2632,7 +3565,7 @@
   </w:style>
   <w:style w:type="character" w:styleId="Hyperlink">
     <w:name w:val="Hyperlink"/>
-    <w:basedOn w:val="Standaardalinea-lettertype"/>
+    <w:basedOn w:val="DefaultParagraphFont"/>
     <w:uiPriority w:val="99"/>
     <w:unhideWhenUsed/>
     <w:rsid w:val="00276CF8"/>
@@ -2641,9 +3574,9 @@
       <w:u w:val="single"/>
     </w:rPr>
   </w:style>
-  <w:style w:type="character" w:styleId="Onopgelostemelding">
+  <w:style w:type="character" w:styleId="UnresolvedMention">
     <w:name w:val="Unresolved Mention"/>
-    <w:basedOn w:val="Standaardalinea-lettertype"/>
+    <w:basedOn w:val="DefaultParagraphFont"/>
     <w:uiPriority w:val="99"/>
     <w:semiHidden/>
     <w:unhideWhenUsed/>
@@ -2653,9 +3586,9 @@
       <w:shd w:val="clear" w:color="auto" w:fill="E1DFDD"/>
     </w:rPr>
   </w:style>
-  <w:style w:type="paragraph" w:styleId="Lijstalinea">
+  <w:style w:type="paragraph" w:styleId="ListParagraph">
     <w:name w:val="List Paragraph"/>
-    <w:basedOn w:val="Standaard"/>
+    <w:basedOn w:val="Normal"/>
     <w:uiPriority w:val="34"/>
     <w:qFormat/>
     <w:rsid w:val="00276CF8"/>
@@ -2663,6 +3596,36 @@
       <w:ind w:left="720"/>
       <w:contextualSpacing/>
     </w:pPr>
+  </w:style>
+  <w:style w:type="paragraph" w:styleId="BalloonText">
+    <w:name w:val="Balloon Text"/>
+    <w:basedOn w:val="Normal"/>
+    <w:link w:val="BalloonTextChar"/>
+    <w:uiPriority w:val="99"/>
+    <w:semiHidden/>
+    <w:unhideWhenUsed/>
+    <w:rsid w:val="00A93AB6"/>
+    <w:pPr>
+      <w:spacing w:after="0" w:line="240" w:lineRule="auto"/>
+    </w:pPr>
+    <w:rPr>
+      <w:rFonts w:ascii="Segoe UI" w:hAnsi="Segoe UI" w:cs="Segoe UI"/>
+      <w:sz w:val="18"/>
+      <w:szCs w:val="18"/>
+    </w:rPr>
+  </w:style>
+  <w:style w:type="character" w:customStyle="1" w:styleId="BalloonTextChar">
+    <w:name w:val="Balloon Text Char"/>
+    <w:basedOn w:val="DefaultParagraphFont"/>
+    <w:link w:val="BalloonText"/>
+    <w:uiPriority w:val="99"/>
+    <w:semiHidden/>
+    <w:rsid w:val="00A93AB6"/>
+    <w:rPr>
+      <w:rFonts w:ascii="Segoe UI" w:hAnsi="Segoe UI" w:cs="Segoe UI"/>
+      <w:sz w:val="18"/>
+      <w:szCs w:val="18"/>
+    </w:rPr>
   </w:style>
 </w:styles>
 </file>

</xml_diff>

<commit_message>
Opdracht 6 tekst/uitleg add + python code Fabio alter
</commit_message>
<xml_diff>
--- a/Werkdocument.docx
+++ b/Werkdocument.docx
@@ -1239,6 +1239,7 @@
         <w:rPr>
           <w:lang w:val="en-GB"/>
         </w:rPr>
+        <w:lastRenderedPageBreak/>
         <w:t xml:space="preserve">start = </w:t>
       </w:r>
       <w:proofErr w:type="spellStart"/>
@@ -1980,8 +1981,1403 @@
         </w:rPr>
         <w:t>plt.show()</w:t>
       </w:r>
+    </w:p>
+    <w:p>
+      <w:pPr>
+        <w:rPr>
+          <w:lang w:val="en-GB"/>
+        </w:rPr>
+      </w:pPr>
+    </w:p>
+    <w:p>
+      <w:pPr>
+        <w:rPr>
+          <w:lang w:val="en-GB"/>
+        </w:rPr>
+      </w:pPr>
+    </w:p>
+    <w:p>
+      <w:pPr>
+        <w:rPr>
+          <w:lang w:val="en-GB"/>
+        </w:rPr>
+      </w:pPr>
+    </w:p>
+    <w:p>
+      <w:pPr>
+        <w:rPr>
+          <w:lang w:val="en-GB"/>
+        </w:rPr>
+      </w:pPr>
+    </w:p>
+    <w:p>
+      <w:pPr>
+        <w:rPr>
+          <w:lang w:val="en-GB"/>
+        </w:rPr>
+      </w:pPr>
+    </w:p>
+    <w:p>
+      <w:pPr>
+        <w:rPr>
+          <w:lang w:val="en-GB"/>
+        </w:rPr>
+      </w:pPr>
+    </w:p>
+    <w:p>
+      <w:pPr>
+        <w:rPr>
+          <w:lang w:val="en-GB"/>
+        </w:rPr>
+      </w:pPr>
+    </w:p>
+    <w:p>
+      <w:pPr>
+        <w:rPr>
+          <w:lang w:val="en-GB"/>
+        </w:rPr>
+      </w:pPr>
+    </w:p>
+    <w:p>
+      <w:pPr>
+        <w:rPr>
+          <w:lang w:val="en-GB"/>
+        </w:rPr>
+      </w:pPr>
+    </w:p>
+    <w:p>
+      <w:r>
+        <w:lastRenderedPageBreak/>
+        <w:t>TEKST Opdracht 6:</w:t>
+      </w:r>
+    </w:p>
+    <w:p>
+      <w:r>
+        <w:t xml:space="preserve">Vraag: </w:t>
+      </w:r>
+    </w:p>
+    <w:p>
+      <w:r>
+        <w:t xml:space="preserve">Bereken </w:t>
+      </w:r>
+      <w:proofErr w:type="spellStart"/>
+      <w:r>
+        <w:t>mbv</w:t>
+      </w:r>
+      <w:proofErr w:type="spellEnd"/>
+      <w:r>
+        <w:t xml:space="preserve"> Python het gemiddelde</w:t>
+      </w:r>
+      <w:r>
+        <w:t>(a)</w:t>
+      </w:r>
+      <w:r>
+        <w:t xml:space="preserve"> en de modus van kolom D (aantal gemaakte </w:t>
+      </w:r>
+      <w:r>
+        <w:t>goals</w:t>
+      </w:r>
+      <w:r>
+        <w:t xml:space="preserve">) per </w:t>
+      </w:r>
+      <w:r>
+        <w:t>posi</w:t>
+      </w:r>
+      <w:r>
+        <w:t>tie(b)</w:t>
+      </w:r>
+    </w:p>
+    <w:p>
+      <w:pPr>
+        <w:pStyle w:val="Lijstalinea"/>
+        <w:numPr>
+          <w:ilvl w:val="0"/>
+          <w:numId w:val="3"/>
+        </w:numPr>
+      </w:pPr>
+      <w:r>
+        <w:t>We willen per positie op het veld het aantal gemaakte goals berekenen. Het gemiddelde kan berekend worden door het aantal goals te delen door het aantal spelers die op deze positie spelen.</w:t>
+      </w:r>
+      <w:r>
+        <w:t xml:space="preserve"> Hiervoor moeten we dus 2 dingen bijhouden: 1 het aantal gemaakte goals op die positie &amp; 2 het aantal spelers die op die positie spelen.</w:t>
+      </w:r>
+    </w:p>
+    <w:p>
+      <w:pPr>
+        <w:ind w:left="360"/>
+      </w:pPr>
+      <w:r>
+        <w:t xml:space="preserve">De </w:t>
+      </w:r>
+      <w:proofErr w:type="spellStart"/>
+      <w:r>
+        <w:t>for</w:t>
+      </w:r>
+      <w:proofErr w:type="spellEnd"/>
+      <w:r>
+        <w:t xml:space="preserve">-loop van opgave 5 kan aangepast worden zodat we ook het aantal spelers kunnen bijhouden per positie. Ook houden we een extra </w:t>
+      </w:r>
+      <w:proofErr w:type="spellStart"/>
+      <w:r>
+        <w:t>dictionary</w:t>
+      </w:r>
+      <w:proofErr w:type="spellEnd"/>
+      <w:r>
+        <w:t xml:space="preserve"> bij (</w:t>
+      </w:r>
+      <w:proofErr w:type="spellStart"/>
+      <w:r>
+        <w:t>dictionary</w:t>
+      </w:r>
+      <w:proofErr w:type="spellEnd"/>
+      <w:r>
+        <w:sym w:font="Wingdings" w:char="F0E8"/>
+      </w:r>
+      <w:r>
+        <w:t xml:space="preserve"> </w:t>
+      </w:r>
+      <w:proofErr w:type="spellStart"/>
+      <w:r>
+        <w:t>mapping</w:t>
+      </w:r>
+      <w:proofErr w:type="spellEnd"/>
+      <w:r>
+        <w:t xml:space="preserve"> tussen een </w:t>
+      </w:r>
+      <w:proofErr w:type="spellStart"/>
+      <w:r>
+        <w:t>key</w:t>
+      </w:r>
+      <w:proofErr w:type="spellEnd"/>
+      <w:r>
+        <w:t xml:space="preserve"> en een </w:t>
+      </w:r>
+      <w:proofErr w:type="spellStart"/>
+      <w:r>
+        <w:t>value</w:t>
+      </w:r>
+      <w:proofErr w:type="spellEnd"/>
+      <w:r>
+        <w:t xml:space="preserve"> als data structuur in python)</w:t>
+      </w:r>
+    </w:p>
+    <w:p>
+      <w:pPr>
+        <w:ind w:left="360"/>
+      </w:pPr>
+      <w:proofErr w:type="spellStart"/>
+      <w:r>
+        <w:t>Vb</w:t>
+      </w:r>
+      <w:proofErr w:type="spellEnd"/>
+    </w:p>
+    <w:p>
+      <w:pPr>
+        <w:spacing w:after="0"/>
+        <w:ind w:left="357"/>
+      </w:pPr>
+      <w:proofErr w:type="spellStart"/>
+      <w:r>
+        <w:rPr>
+          <w:highlight w:val="green"/>
+        </w:rPr>
+        <w:t>sum_array</w:t>
+      </w:r>
+      <w:proofErr w:type="spellEnd"/>
+      <w:r>
+        <w:rPr>
+          <w:highlight w:val="green"/>
+        </w:rPr>
+        <w:t xml:space="preserve"> = {}</w:t>
+      </w:r>
+      <w:r>
+        <w:t xml:space="preserve"> (</w:t>
+      </w:r>
+      <w:r>
+        <w:sym w:font="Wingdings" w:char="F0E0"/>
+      </w:r>
+      <w:r>
+        <w:t xml:space="preserve"> deze kunnen we hergebruiken omdat deze het aantal goals bevat/positie)</w:t>
+      </w:r>
+    </w:p>
+    <w:p>
+      <w:pPr>
+        <w:spacing w:after="0"/>
+        <w:ind w:firstLine="357"/>
+      </w:pPr>
+      <w:proofErr w:type="spellStart"/>
+      <w:r>
+        <w:rPr>
+          <w:highlight w:val="yellow"/>
+        </w:rPr>
+        <w:t>player_per_position</w:t>
+      </w:r>
+      <w:proofErr w:type="spellEnd"/>
+      <w:r>
+        <w:rPr>
+          <w:highlight w:val="yellow"/>
+        </w:rPr>
+        <w:t>={}</w:t>
+      </w:r>
+      <w:r>
+        <w:t xml:space="preserve"> (</w:t>
+      </w:r>
+      <w:r>
+        <w:sym w:font="Wingdings" w:char="F0E0"/>
+      </w:r>
+      <w:r>
+        <w:t xml:space="preserve"> tellen we het aantal spelers mee op/ positie)</w:t>
+      </w:r>
+    </w:p>
+    <w:p>
+      <w:pPr>
+        <w:spacing w:after="0"/>
+        <w:ind w:left="357"/>
+      </w:pPr>
+      <w:proofErr w:type="spellStart"/>
+      <w:r>
+        <w:t>for</w:t>
+      </w:r>
+      <w:proofErr w:type="spellEnd"/>
+      <w:r>
+        <w:t xml:space="preserve"> </w:t>
+      </w:r>
+      <w:proofErr w:type="spellStart"/>
+      <w:r>
+        <w:t>position</w:t>
+      </w:r>
+      <w:proofErr w:type="spellEnd"/>
+      <w:r>
+        <w:t xml:space="preserve"> in data['positie']:</w:t>
+      </w:r>
+    </w:p>
+    <w:p>
+      <w:pPr>
+        <w:spacing w:after="0"/>
+        <w:ind w:left="357"/>
+      </w:pPr>
+      <w:r>
+        <w:t xml:space="preserve">    </w:t>
+      </w:r>
+      <w:proofErr w:type="spellStart"/>
+      <w:r>
+        <w:t>sum_array</w:t>
+      </w:r>
+      <w:proofErr w:type="spellEnd"/>
+      <w:r>
+        <w:t>[</w:t>
+      </w:r>
+      <w:proofErr w:type="spellStart"/>
+      <w:r>
+        <w:t>position</w:t>
+      </w:r>
+      <w:proofErr w:type="spellEnd"/>
+      <w:r>
+        <w:t>]=0</w:t>
+      </w:r>
+    </w:p>
+    <w:p>
+      <w:pPr>
+        <w:spacing w:after="0"/>
+        <w:ind w:left="357"/>
+      </w:pPr>
+      <w:r>
+        <w:t xml:space="preserve">    </w:t>
+      </w:r>
+      <w:proofErr w:type="spellStart"/>
+      <w:r>
+        <w:t>player_per_position</w:t>
+      </w:r>
+      <w:proofErr w:type="spellEnd"/>
+      <w:r>
+        <w:t>[</w:t>
+      </w:r>
+      <w:proofErr w:type="spellStart"/>
+      <w:r>
+        <w:t>position</w:t>
+      </w:r>
+      <w:proofErr w:type="spellEnd"/>
+      <w:r>
+        <w:t>]=0</w:t>
+      </w:r>
+    </w:p>
+    <w:p>
+      <w:pPr>
+        <w:spacing w:after="0"/>
+        <w:ind w:left="357"/>
+      </w:pPr>
+      <w:r>
+        <w:tab/>
+      </w:r>
+      <w:r>
+        <w:rPr>
+          <w:highlight w:val="cyan"/>
+        </w:rPr>
+        <w:t xml:space="preserve">(De waardes voor de </w:t>
+      </w:r>
+      <w:proofErr w:type="spellStart"/>
+      <w:r>
+        <w:rPr>
+          <w:highlight w:val="cyan"/>
+        </w:rPr>
+        <w:t>dictionary</w:t>
+      </w:r>
+      <w:proofErr w:type="spellEnd"/>
+      <w:r>
+        <w:rPr>
+          <w:highlight w:val="cyan"/>
+        </w:rPr>
+        <w:t xml:space="preserve"> instantiëren op 0)</w:t>
+      </w:r>
+      <w:r>
+        <w:t xml:space="preserve"> </w:t>
+      </w:r>
+    </w:p>
+    <w:p>
+      <w:pPr>
+        <w:spacing w:after="0"/>
+        <w:ind w:left="357"/>
+      </w:pPr>
+      <w:proofErr w:type="spellStart"/>
+      <w:r>
+        <w:t>for</w:t>
+      </w:r>
+      <w:proofErr w:type="spellEnd"/>
+      <w:r>
+        <w:t xml:space="preserve"> x, </w:t>
+      </w:r>
+      <w:proofErr w:type="spellStart"/>
+      <w:r>
+        <w:t>row</w:t>
+      </w:r>
+      <w:proofErr w:type="spellEnd"/>
+      <w:r>
+        <w:t xml:space="preserve"> in </w:t>
+      </w:r>
+      <w:proofErr w:type="spellStart"/>
+      <w:r>
+        <w:t>data.iterrows</w:t>
+      </w:r>
+      <w:proofErr w:type="spellEnd"/>
+      <w:r>
+        <w:t>():</w:t>
+      </w:r>
+    </w:p>
+    <w:p>
+      <w:pPr>
+        <w:spacing w:after="0"/>
+        <w:ind w:left="357"/>
+      </w:pPr>
+      <w:r>
+        <w:t xml:space="preserve">    </w:t>
+      </w:r>
+      <w:proofErr w:type="spellStart"/>
+      <w:r>
+        <w:t>position</w:t>
+      </w:r>
+      <w:proofErr w:type="spellEnd"/>
+      <w:r>
+        <w:t>=data.at[x, 'positie']</w:t>
+      </w:r>
+    </w:p>
+    <w:p>
+      <w:pPr>
+        <w:spacing w:after="0"/>
+        <w:ind w:left="357"/>
+      </w:pPr>
+      <w:r>
+        <w:t xml:space="preserve">    </w:t>
+      </w:r>
+      <w:proofErr w:type="spellStart"/>
+      <w:r>
+        <w:t>sum_array</w:t>
+      </w:r>
+      <w:proofErr w:type="spellEnd"/>
+      <w:r>
+        <w:t>[</w:t>
+      </w:r>
+      <w:proofErr w:type="spellStart"/>
+      <w:r>
+        <w:t>position</w:t>
+      </w:r>
+      <w:proofErr w:type="spellEnd"/>
+      <w:r>
+        <w:t>]=</w:t>
+      </w:r>
+      <w:proofErr w:type="spellStart"/>
+      <w:r>
+        <w:t>sum_array</w:t>
+      </w:r>
+      <w:proofErr w:type="spellEnd"/>
+      <w:r>
+        <w:t>[</w:t>
+      </w:r>
+      <w:proofErr w:type="spellStart"/>
+      <w:r>
+        <w:t>position</w:t>
+      </w:r>
+      <w:proofErr w:type="spellEnd"/>
+      <w:r>
+        <w:t xml:space="preserve">]+ data.at[x, 'aantal gemaakte </w:t>
+      </w:r>
+      <w:proofErr w:type="spellStart"/>
+      <w:r>
+        <w:t>goalen</w:t>
+      </w:r>
+      <w:proofErr w:type="spellEnd"/>
+      <w:r>
+        <w:t>']</w:t>
+      </w:r>
+    </w:p>
+    <w:p>
+      <w:pPr>
+        <w:spacing w:after="0"/>
+        <w:ind w:left="357"/>
+      </w:pPr>
+      <w:r>
+        <w:t xml:space="preserve">    </w:t>
+      </w:r>
+      <w:proofErr w:type="spellStart"/>
+      <w:r>
+        <w:rPr>
+          <w:highlight w:val="yellow"/>
+        </w:rPr>
+        <w:t>player_per_position</w:t>
+      </w:r>
+      <w:proofErr w:type="spellEnd"/>
+      <w:r>
+        <w:rPr>
+          <w:highlight w:val="yellow"/>
+        </w:rPr>
+        <w:t>[</w:t>
+      </w:r>
+      <w:proofErr w:type="spellStart"/>
+      <w:r>
+        <w:rPr>
+          <w:highlight w:val="yellow"/>
+        </w:rPr>
+        <w:t>position</w:t>
+      </w:r>
+      <w:proofErr w:type="spellEnd"/>
+      <w:r>
+        <w:rPr>
+          <w:highlight w:val="yellow"/>
+        </w:rPr>
+        <w:t>]=</w:t>
+      </w:r>
+      <w:proofErr w:type="spellStart"/>
+      <w:r>
+        <w:rPr>
+          <w:highlight w:val="yellow"/>
+        </w:rPr>
+        <w:t>player_per_position</w:t>
+      </w:r>
+      <w:proofErr w:type="spellEnd"/>
+      <w:r>
+        <w:rPr>
+          <w:highlight w:val="yellow"/>
+        </w:rPr>
+        <w:t>[</w:t>
+      </w:r>
+      <w:proofErr w:type="spellStart"/>
+      <w:r>
+        <w:rPr>
+          <w:highlight w:val="yellow"/>
+        </w:rPr>
+        <w:t>position</w:t>
+      </w:r>
+      <w:proofErr w:type="spellEnd"/>
+      <w:r>
+        <w:rPr>
+          <w:highlight w:val="yellow"/>
+        </w:rPr>
+        <w:t>] + 1</w:t>
+      </w:r>
+    </w:p>
+    <w:p>
+      <w:pPr>
+        <w:spacing w:after="0"/>
+        <w:ind w:left="357"/>
+      </w:pPr>
+      <w:r>
+        <w:tab/>
+      </w:r>
+      <w:r>
+        <w:tab/>
+      </w:r>
+      <w:r>
+        <w:rPr>
+          <w:highlight w:val="cyan"/>
+        </w:rPr>
+        <w:t>(</w:t>
+      </w:r>
+      <w:r>
+        <w:rPr>
+          <w:highlight w:val="cyan"/>
+        </w:rPr>
+        <w:sym w:font="Wingdings" w:char="F0E0"/>
+      </w:r>
+      <w:r>
+        <w:rPr>
+          <w:highlight w:val="cyan"/>
+        </w:rPr>
+        <w:t xml:space="preserve"> per keer iemand op dezelfde positie, </w:t>
+      </w:r>
+      <w:proofErr w:type="spellStart"/>
+      <w:r>
+        <w:rPr>
+          <w:highlight w:val="cyan"/>
+        </w:rPr>
+        <w:t>value</w:t>
+      </w:r>
+      <w:proofErr w:type="spellEnd"/>
+      <w:r>
+        <w:rPr>
+          <w:highlight w:val="cyan"/>
+        </w:rPr>
+        <w:t xml:space="preserve"> achter die positie met 1 verhoogd)</w:t>
+      </w:r>
+    </w:p>
+    <w:p>
+      <w:pPr>
+        <w:spacing w:after="0"/>
+        <w:ind w:left="357"/>
+      </w:pPr>
+    </w:p>
+    <w:p>
+      <w:pPr>
+        <w:ind w:left="360"/>
+      </w:pPr>
+      <w:r>
+        <w:t xml:space="preserve">Nu kunnen we het gemiddelde uitrekenen per positie want, we hebben het aantal goals- en het aantal spelers op die positie. Dit kan bekomen worden met een </w:t>
+      </w:r>
+      <w:proofErr w:type="spellStart"/>
+      <w:r>
+        <w:t>for</w:t>
+      </w:r>
+      <w:proofErr w:type="spellEnd"/>
+      <w:r>
+        <w:t xml:space="preserve">-lus en een nieuwe </w:t>
+      </w:r>
+      <w:proofErr w:type="spellStart"/>
+      <w:r>
+        <w:t>dictionary</w:t>
+      </w:r>
+      <w:proofErr w:type="spellEnd"/>
+      <w:r>
+        <w:t xml:space="preserve"> waar we elk gemiddelde insteken en na de </w:t>
+      </w:r>
+      <w:proofErr w:type="spellStart"/>
+      <w:r>
+        <w:t>for</w:t>
+      </w:r>
+      <w:proofErr w:type="spellEnd"/>
+      <w:r>
+        <w:t xml:space="preserve"> lus de </w:t>
+      </w:r>
+      <w:proofErr w:type="spellStart"/>
+      <w:r>
+        <w:t>dictionary</w:t>
+      </w:r>
+      <w:proofErr w:type="spellEnd"/>
+      <w:r>
+        <w:t xml:space="preserve"> maar gewoon moeten uitlezen en afdrukken.</w:t>
+      </w:r>
+    </w:p>
+    <w:p>
+      <w:pPr>
+        <w:spacing w:after="0"/>
+        <w:ind w:left="357"/>
+        <w:rPr>
+          <w:color w:val="FF0000"/>
+        </w:rPr>
+      </w:pPr>
+      <w:proofErr w:type="spellStart"/>
+      <w:r>
+        <w:rPr>
+          <w:color w:val="FF0000"/>
+        </w:rPr>
+        <w:t>modus_array</w:t>
+      </w:r>
+      <w:proofErr w:type="spellEnd"/>
+      <w:r>
+        <w:rPr>
+          <w:color w:val="FF0000"/>
+        </w:rPr>
+        <w:t>={}</w:t>
+      </w:r>
+      <w:r>
+        <w:rPr>
+          <w:color w:val="FF0000"/>
+        </w:rPr>
+        <w:t xml:space="preserve"> </w:t>
+      </w:r>
+      <w:r>
+        <w:rPr>
+          <w:color w:val="FF0000"/>
+        </w:rPr>
+        <w:sym w:font="Wingdings" w:char="F0E0"/>
+      </w:r>
+      <w:r>
+        <w:rPr>
+          <w:color w:val="FF0000"/>
+        </w:rPr>
+        <w:t xml:space="preserve"> voor deel b van opgave 6</w:t>
+      </w:r>
+    </w:p>
+    <w:p>
+      <w:pPr>
+        <w:spacing w:after="0"/>
+        <w:ind w:left="357"/>
+      </w:pPr>
+      <w:proofErr w:type="spellStart"/>
+      <w:r>
+        <w:rPr>
+          <w:highlight w:val="magenta"/>
+        </w:rPr>
+        <w:t>average_goals_position</w:t>
+      </w:r>
+      <w:proofErr w:type="spellEnd"/>
+      <w:r>
+        <w:rPr>
+          <w:highlight w:val="magenta"/>
+        </w:rPr>
+        <w:t>={}</w:t>
+      </w:r>
+      <w:r>
+        <w:t xml:space="preserve"> (</w:t>
+      </w:r>
+      <w:r>
+        <w:sym w:font="Wingdings" w:char="F0E0"/>
+      </w:r>
+      <w:r>
+        <w:t xml:space="preserve"> data structuur voor het gemiddelde/positie in op te slaan)</w:t>
+      </w:r>
+    </w:p>
+    <w:p>
+      <w:pPr>
+        <w:spacing w:after="0"/>
+        <w:ind w:left="357"/>
+      </w:pPr>
+      <w:proofErr w:type="spellStart"/>
+      <w:r>
+        <w:t>for</w:t>
+      </w:r>
+      <w:proofErr w:type="spellEnd"/>
+      <w:r>
+        <w:t xml:space="preserve"> </w:t>
+      </w:r>
+      <w:proofErr w:type="spellStart"/>
+      <w:r>
+        <w:t>position</w:t>
+      </w:r>
+      <w:proofErr w:type="spellEnd"/>
+      <w:r>
+        <w:t xml:space="preserve"> in </w:t>
+      </w:r>
+      <w:proofErr w:type="spellStart"/>
+      <w:r>
+        <w:t>sum_array.keys</w:t>
+      </w:r>
+      <w:proofErr w:type="spellEnd"/>
+      <w:r>
+        <w:t xml:space="preserve">():   </w:t>
+      </w:r>
+      <w:r>
+        <w:t>(</w:t>
+      </w:r>
+      <w:r>
+        <w:rPr>
+          <w:highlight w:val="cyan"/>
+        </w:rPr>
+        <w:t xml:space="preserve">we nemen hier </w:t>
+      </w:r>
+      <w:proofErr w:type="spellStart"/>
+      <w:r>
+        <w:rPr>
+          <w:highlight w:val="cyan"/>
+        </w:rPr>
+        <w:t>keys</w:t>
+      </w:r>
+      <w:proofErr w:type="spellEnd"/>
+      <w:r>
+        <w:rPr>
+          <w:highlight w:val="cyan"/>
+        </w:rPr>
+        <w:t xml:space="preserve"> </w:t>
+      </w:r>
+      <w:r>
+        <w:rPr>
+          <w:highlight w:val="cyan"/>
+        </w:rPr>
+        <w:sym w:font="Wingdings" w:char="F0E0"/>
+      </w:r>
+      <w:r>
+        <w:rPr>
+          <w:highlight w:val="cyan"/>
+        </w:rPr>
+        <w:t xml:space="preserve"> we willen enkel de posities </w:t>
+      </w:r>
+      <w:proofErr w:type="spellStart"/>
+      <w:r>
+        <w:rPr>
+          <w:highlight w:val="cyan"/>
+        </w:rPr>
+        <w:t>uitezen</w:t>
+      </w:r>
+      <w:proofErr w:type="spellEnd"/>
+      <w:r>
+        <w:t xml:space="preserve">          </w:t>
+      </w:r>
+    </w:p>
+    <w:p>
+      <w:pPr>
+        <w:spacing w:after="0"/>
+        <w:ind w:left="357"/>
+      </w:pPr>
+      <w:r>
+        <w:t xml:space="preserve">                                                                      </w:t>
+      </w:r>
+      <w:r>
+        <w:rPr>
+          <w:highlight w:val="cyan"/>
+        </w:rPr>
+        <w:t xml:space="preserve">zodat we van deze </w:t>
+      </w:r>
+      <w:proofErr w:type="spellStart"/>
+      <w:r>
+        <w:rPr>
+          <w:highlight w:val="cyan"/>
+        </w:rPr>
+        <w:t>keys</w:t>
+      </w:r>
+      <w:proofErr w:type="spellEnd"/>
+      <w:r>
+        <w:rPr>
+          <w:highlight w:val="cyan"/>
+        </w:rPr>
+        <w:t xml:space="preserve"> gebruik kunnen maken in </w:t>
+      </w:r>
+      <w:proofErr w:type="spellStart"/>
+      <w:r>
+        <w:rPr>
+          <w:highlight w:val="cyan"/>
+        </w:rPr>
+        <w:t>for</w:t>
+      </w:r>
+      <w:proofErr w:type="spellEnd"/>
+      <w:r>
+        <w:rPr>
+          <w:highlight w:val="cyan"/>
+        </w:rPr>
+        <w:t>-lus</w:t>
+      </w:r>
+      <w:r>
+        <w:t xml:space="preserve">                         </w:t>
+      </w:r>
+    </w:p>
+    <w:p>
+      <w:pPr>
+        <w:spacing w:after="0"/>
+        <w:ind w:left="357"/>
+      </w:pPr>
+      <w:r>
+        <w:t xml:space="preserve">                                                                                                                                                              </w:t>
+      </w:r>
+      <w:r>
+        <w:rPr>
+          <w:highlight w:val="cyan"/>
+        </w:rPr>
+        <w:t>zelf)</w:t>
+      </w:r>
+    </w:p>
+    <w:p>
+      <w:pPr>
+        <w:spacing w:after="0"/>
+        <w:ind w:left="357"/>
+      </w:pPr>
+      <w:r>
+        <w:t xml:space="preserve">    </w:t>
+      </w:r>
+      <w:proofErr w:type="spellStart"/>
+      <w:r>
+        <w:t>average_goals_position</w:t>
+      </w:r>
+      <w:proofErr w:type="spellEnd"/>
+      <w:r>
+        <w:t>[</w:t>
+      </w:r>
+      <w:proofErr w:type="spellStart"/>
+      <w:r>
+        <w:t>position</w:t>
+      </w:r>
+      <w:proofErr w:type="spellEnd"/>
+      <w:r>
+        <w:t>]=</w:t>
+      </w:r>
+      <w:proofErr w:type="spellStart"/>
+      <w:r>
+        <w:t>sum_array</w:t>
+      </w:r>
+      <w:proofErr w:type="spellEnd"/>
+      <w:r>
+        <w:t>[</w:t>
+      </w:r>
+      <w:proofErr w:type="spellStart"/>
+      <w:r>
+        <w:t>position</w:t>
+      </w:r>
+      <w:proofErr w:type="spellEnd"/>
+      <w:r>
+        <w:t xml:space="preserve">] / </w:t>
+      </w:r>
+      <w:proofErr w:type="spellStart"/>
+      <w:r>
+        <w:t>player_per_position</w:t>
+      </w:r>
+      <w:proofErr w:type="spellEnd"/>
+      <w:r>
+        <w:t>[</w:t>
+      </w:r>
+      <w:proofErr w:type="spellStart"/>
+      <w:r>
+        <w:t>position</w:t>
+      </w:r>
+      <w:proofErr w:type="spellEnd"/>
+      <w:r>
+        <w:t>]</w:t>
+      </w:r>
+    </w:p>
+    <w:p>
+      <w:pPr>
+        <w:spacing w:after="0"/>
+        <w:ind w:left="357"/>
+      </w:pPr>
+      <w:r>
+        <w:tab/>
+      </w:r>
+      <w:r>
+        <w:tab/>
+      </w:r>
+      <w:r>
+        <w:rPr>
+          <w:highlight w:val="cyan"/>
+        </w:rPr>
+        <w:t>(de berekening van het gemiddelde / positie)</w:t>
+      </w:r>
+    </w:p>
+    <w:p>
+      <w:pPr>
+        <w:spacing w:after="0"/>
+        <w:ind w:left="357"/>
+        <w:rPr>
+          <w:color w:val="FF0000"/>
+        </w:rPr>
+      </w:pPr>
+      <w:r>
+        <w:rPr>
+          <w:color w:val="FF0000"/>
+        </w:rPr>
+        <w:t xml:space="preserve">    </w:t>
+      </w:r>
+      <w:proofErr w:type="spellStart"/>
+      <w:r>
+        <w:rPr>
+          <w:color w:val="FF0000"/>
+        </w:rPr>
+        <w:t>modus_array</w:t>
+      </w:r>
+      <w:proofErr w:type="spellEnd"/>
+      <w:r>
+        <w:rPr>
+          <w:color w:val="FF0000"/>
+        </w:rPr>
+        <w:t>[</w:t>
+      </w:r>
+      <w:proofErr w:type="spellStart"/>
+      <w:r>
+        <w:rPr>
+          <w:color w:val="FF0000"/>
+        </w:rPr>
+        <w:t>position</w:t>
+      </w:r>
+      <w:proofErr w:type="spellEnd"/>
+      <w:r>
+        <w:rPr>
+          <w:color w:val="FF0000"/>
+        </w:rPr>
+        <w:t>] = []</w:t>
+      </w:r>
+    </w:p>
+    <w:p>
+      <w:pPr>
+        <w:spacing w:after="0"/>
+        <w:ind w:left="357"/>
+      </w:pPr>
+      <w:r>
+        <w:t xml:space="preserve">    print(</w:t>
+      </w:r>
+      <w:proofErr w:type="spellStart"/>
+      <w:r>
+        <w:t>average_goals_position</w:t>
+      </w:r>
+      <w:proofErr w:type="spellEnd"/>
+      <w:r>
+        <w:t>[</w:t>
+      </w:r>
+      <w:proofErr w:type="spellStart"/>
+      <w:r>
+        <w:t>position</w:t>
+      </w:r>
+      <w:proofErr w:type="spellEnd"/>
+      <w:r>
+        <w:t>])</w:t>
+      </w:r>
+    </w:p>
+    <w:p>
+      <w:pPr>
+        <w:spacing w:after="0"/>
+        <w:ind w:left="357"/>
+      </w:pPr>
+    </w:p>
+    <w:p>
+      <w:pPr>
+        <w:spacing w:after="0"/>
+        <w:ind w:left="357"/>
+      </w:pPr>
+    </w:p>
+    <w:p>
+      <w:pPr>
+        <w:spacing w:after="0"/>
+        <w:ind w:left="357"/>
+      </w:pPr>
+    </w:p>
+    <w:p>
+      <w:pPr>
+        <w:spacing w:after="0"/>
+        <w:ind w:left="357"/>
+      </w:pPr>
+    </w:p>
+    <w:p>
+      <w:pPr>
+        <w:spacing w:after="0"/>
+        <w:ind w:left="357"/>
+      </w:pPr>
+    </w:p>
+    <w:p>
+      <w:pPr>
+        <w:spacing w:after="0"/>
+        <w:ind w:left="357"/>
+      </w:pPr>
+    </w:p>
+    <w:p>
+      <w:pPr>
+        <w:spacing w:after="0"/>
+        <w:ind w:left="357"/>
+      </w:pPr>
+    </w:p>
+    <w:p>
+      <w:pPr>
+        <w:pStyle w:val="Lijstalinea"/>
+        <w:numPr>
+          <w:ilvl w:val="0"/>
+          <w:numId w:val="3"/>
+        </w:numPr>
+        <w:spacing w:after="0"/>
+      </w:pPr>
+      <w:r>
+        <w:lastRenderedPageBreak/>
+        <w:t xml:space="preserve">We moeten de modus berekenen per positie. De modus is het meest voorkomende waarde uit een verzameling gegevens </w:t>
+      </w:r>
+      <w:proofErr w:type="spellStart"/>
+      <w:r>
+        <w:t>vb</w:t>
+      </w:r>
+      <w:proofErr w:type="spellEnd"/>
+      <w:r>
+        <w:t>: A={1,2,5,8,5,9,5} dan is de modus van A, 5 omdat deze waarde het vaakst voorkomt.</w:t>
+      </w:r>
+    </w:p>
+    <w:p>
+      <w:pPr>
+        <w:spacing w:after="0"/>
+        <w:ind w:left="360"/>
+      </w:pPr>
+      <w:r>
+        <w:t xml:space="preserve">In de </w:t>
+      </w:r>
+      <w:proofErr w:type="spellStart"/>
+      <w:r>
+        <w:t>for</w:t>
+      </w:r>
+      <w:proofErr w:type="spellEnd"/>
+      <w:r>
+        <w:t xml:space="preserve"> lus van opgave 6 hebben we een extra </w:t>
+      </w:r>
+      <w:proofErr w:type="spellStart"/>
+      <w:r>
+        <w:t>dictionary</w:t>
+      </w:r>
+      <w:proofErr w:type="spellEnd"/>
+      <w:r>
+        <w:t xml:space="preserve"> toegevoegd en deze al een lege array per positie laten bijhouden, zo bekomen we </w:t>
+      </w:r>
+    </w:p>
+    <w:p>
+      <w:pPr>
+        <w:spacing w:after="0"/>
+        <w:ind w:left="360"/>
+      </w:pPr>
+      <w:proofErr w:type="spellStart"/>
+      <w:r>
+        <w:t>modus_array</w:t>
+      </w:r>
+      <w:proofErr w:type="spellEnd"/>
+      <w:r>
+        <w:t>= { ‘keeper’: [], ‘staart’: [], ‘linkervleugel’: [], ‘rechtervleugel’: [], ‘piloot’: []}</w:t>
+      </w:r>
+    </w:p>
+    <w:p>
+      <w:pPr>
+        <w:spacing w:after="0"/>
+        <w:ind w:left="360"/>
+      </w:pPr>
+      <w:r>
+        <w:t>dit doen we zodat we per positie het aantal goals gemaakt speler kunnen gaan bijhouden zodat we een verzameling krijgen. Deze verzameling per positie hebben we nodig om de methode</w:t>
+      </w:r>
+      <w:r>
+        <w:t xml:space="preserve">: (mode(verzameling)) te kunnen gebruiken die bij de package </w:t>
+      </w:r>
+      <w:proofErr w:type="spellStart"/>
+      <w:r>
+        <w:t>statistics</w:t>
+      </w:r>
+      <w:proofErr w:type="spellEnd"/>
+      <w:r>
+        <w:t xml:space="preserve"> hoort.</w:t>
+      </w:r>
+    </w:p>
+    <w:p>
+      <w:pPr>
+        <w:spacing w:after="0"/>
+        <w:ind w:left="360"/>
+      </w:pPr>
+    </w:p>
+    <w:p>
+      <w:pPr>
+        <w:spacing w:after="0"/>
+        <w:ind w:left="360"/>
+      </w:pPr>
+      <w:r>
+        <w:t>Stap 1) we importen het package voor de mode-methode te kunnen gebruiken:</w:t>
+      </w:r>
+    </w:p>
+    <w:p>
+      <w:pPr>
+        <w:spacing w:after="0"/>
+        <w:ind w:left="360"/>
+      </w:pPr>
+      <w:r>
+        <w:tab/>
+      </w:r>
+      <w:proofErr w:type="spellStart"/>
+      <w:r>
+        <w:rPr>
+          <w:highlight w:val="magenta"/>
+        </w:rPr>
+        <w:t>from</w:t>
+      </w:r>
+      <w:proofErr w:type="spellEnd"/>
+      <w:r>
+        <w:rPr>
+          <w:highlight w:val="magenta"/>
+        </w:rPr>
+        <w:t xml:space="preserve"> </w:t>
+      </w:r>
+      <w:proofErr w:type="spellStart"/>
+      <w:r>
+        <w:rPr>
+          <w:highlight w:val="magenta"/>
+        </w:rPr>
+        <w:t>statistics</w:t>
+      </w:r>
+      <w:proofErr w:type="spellEnd"/>
+      <w:r>
+        <w:rPr>
+          <w:highlight w:val="magenta"/>
+        </w:rPr>
+        <w:t xml:space="preserve"> import mode</w:t>
+      </w:r>
+    </w:p>
+    <w:p>
+      <w:pPr>
+        <w:spacing w:after="0"/>
+        <w:ind w:left="360"/>
+      </w:pPr>
+    </w:p>
+    <w:p>
+      <w:pPr>
+        <w:spacing w:after="0"/>
+        <w:ind w:left="360"/>
+      </w:pPr>
+      <w:r>
+        <w:t>Stap 2)</w:t>
+      </w:r>
+    </w:p>
+    <w:p>
+      <w:pPr>
+        <w:spacing w:after="0"/>
+        <w:ind w:left="360"/>
+      </w:pPr>
+      <w:r>
+        <w:t xml:space="preserve">We lopen de gehelen Excel sheet af per </w:t>
+      </w:r>
+      <w:proofErr w:type="spellStart"/>
+      <w:r>
+        <w:t>row</w:t>
+      </w:r>
+      <w:proofErr w:type="spellEnd"/>
+      <w:r>
+        <w:t xml:space="preserve"> en haalden de gemaakte </w:t>
+      </w:r>
+      <w:proofErr w:type="spellStart"/>
+      <w:r>
+        <w:t>goalen</w:t>
+      </w:r>
+      <w:proofErr w:type="spellEnd"/>
+      <w:r>
+        <w:t xml:space="preserve"> uit elke </w:t>
+      </w:r>
+      <w:proofErr w:type="spellStart"/>
+      <w:r>
+        <w:t>row</w:t>
+      </w:r>
+      <w:proofErr w:type="spellEnd"/>
+      <w:r>
+        <w:t xml:space="preserve"> en slaan deze op in onze eerder aangemaakte </w:t>
+      </w:r>
+      <w:proofErr w:type="spellStart"/>
+      <w:r>
+        <w:t>dictionary</w:t>
+      </w:r>
+      <w:proofErr w:type="spellEnd"/>
+      <w:r>
+        <w:t xml:space="preserve"> (</w:t>
+      </w:r>
+      <w:proofErr w:type="spellStart"/>
+      <w:r>
+        <w:t>modus_array</w:t>
+      </w:r>
+      <w:proofErr w:type="spellEnd"/>
+      <w:r>
+        <w:t>) zodat we alle doelpunten / positie hebben als een gegevens verzameling.</w:t>
+      </w:r>
+    </w:p>
+    <w:p>
+      <w:pPr>
+        <w:spacing w:after="0"/>
+        <w:ind w:left="360"/>
+      </w:pPr>
+      <w:proofErr w:type="spellStart"/>
+      <w:r>
+        <w:t>for</w:t>
+      </w:r>
+      <w:proofErr w:type="spellEnd"/>
+      <w:r>
+        <w:t xml:space="preserve"> x, </w:t>
+      </w:r>
+      <w:proofErr w:type="spellStart"/>
+      <w:r>
+        <w:t>row</w:t>
+      </w:r>
+      <w:proofErr w:type="spellEnd"/>
+      <w:r>
+        <w:t xml:space="preserve"> in </w:t>
+      </w:r>
+      <w:proofErr w:type="spellStart"/>
+      <w:r>
+        <w:t>data.iterrows</w:t>
+      </w:r>
+      <w:proofErr w:type="spellEnd"/>
+      <w:r>
+        <w:t>():</w:t>
+      </w:r>
+    </w:p>
+    <w:p>
+      <w:pPr>
+        <w:spacing w:after="0"/>
+        <w:ind w:left="360"/>
+      </w:pPr>
+      <w:r>
+        <w:t xml:space="preserve">    </w:t>
+      </w:r>
+      <w:proofErr w:type="spellStart"/>
+      <w:r>
+        <w:t>position</w:t>
+      </w:r>
+      <w:proofErr w:type="spellEnd"/>
+      <w:r>
+        <w:t xml:space="preserve"> = data.at[x, 'positie']</w:t>
+      </w:r>
+    </w:p>
+    <w:p>
+      <w:pPr>
+        <w:spacing w:after="0"/>
+        <w:ind w:left="360"/>
+      </w:pPr>
+      <w:r>
+        <w:t xml:space="preserve">    </w:t>
+      </w:r>
+      <w:proofErr w:type="spellStart"/>
+      <w:r>
+        <w:t>modus_array</w:t>
+      </w:r>
+      <w:proofErr w:type="spellEnd"/>
+      <w:r>
+        <w:t>[</w:t>
+      </w:r>
+      <w:proofErr w:type="spellStart"/>
+      <w:r>
+        <w:t>position</w:t>
+      </w:r>
+      <w:proofErr w:type="spellEnd"/>
+      <w:r>
+        <w:t>].append(data.at[</w:t>
+      </w:r>
+      <w:proofErr w:type="spellStart"/>
+      <w:r>
+        <w:t>x,'aantal</w:t>
+      </w:r>
+      <w:proofErr w:type="spellEnd"/>
+      <w:r>
+        <w:t xml:space="preserve"> gemaakte </w:t>
+      </w:r>
+      <w:proofErr w:type="spellStart"/>
+      <w:r>
+        <w:t>goalen</w:t>
+      </w:r>
+      <w:proofErr w:type="spellEnd"/>
+      <w:r>
+        <w:t>'])</w:t>
+      </w:r>
+    </w:p>
+    <w:p>
+      <w:pPr>
+        <w:spacing w:after="0"/>
+        <w:ind w:left="360"/>
+      </w:pPr>
+    </w:p>
+    <w:p>
+      <w:pPr>
+        <w:spacing w:after="0"/>
+        <w:ind w:left="360"/>
+      </w:pPr>
+      <w:r>
+        <w:t>Stap 3)</w:t>
+      </w:r>
+    </w:p>
+    <w:p>
+      <w:pPr>
+        <w:spacing w:after="0"/>
+      </w:pPr>
+      <w:r>
+        <w:t>We doorlopen onze gegevens verzameling per positie en passen de methode die we in stap 1 geïmporteerd hebben toe op de gegevens verzamelingen en printen het resultaat meteen af.</w:t>
+      </w:r>
       <w:bookmarkStart w:id="0" w:name="_GoBack"/>
       <w:bookmarkEnd w:id="0"/>
+    </w:p>
+    <w:p>
+      <w:pPr>
+        <w:spacing w:after="0"/>
+        <w:ind w:left="360"/>
+      </w:pPr>
+      <w:proofErr w:type="spellStart"/>
+      <w:r>
+        <w:t>for</w:t>
+      </w:r>
+      <w:proofErr w:type="spellEnd"/>
+      <w:r>
+        <w:t xml:space="preserve"> </w:t>
+      </w:r>
+      <w:proofErr w:type="spellStart"/>
+      <w:r>
+        <w:t>key</w:t>
+      </w:r>
+      <w:proofErr w:type="spellEnd"/>
+      <w:r>
+        <w:t xml:space="preserve"> in </w:t>
+      </w:r>
+      <w:proofErr w:type="spellStart"/>
+      <w:r>
+        <w:t>modus_array.keys</w:t>
+      </w:r>
+      <w:proofErr w:type="spellEnd"/>
+      <w:r>
+        <w:t>():</w:t>
+      </w:r>
+    </w:p>
+    <w:p>
+      <w:pPr>
+        <w:spacing w:after="0"/>
+        <w:ind w:left="360"/>
+      </w:pPr>
+      <w:r>
+        <w:t xml:space="preserve">    print ('Mode </w:t>
+      </w:r>
+      <w:proofErr w:type="spellStart"/>
+      <w:r>
+        <w:t>for</w:t>
+      </w:r>
+      <w:proofErr w:type="spellEnd"/>
+      <w:r>
+        <w:t xml:space="preserve"> ' + </w:t>
+      </w:r>
+      <w:proofErr w:type="spellStart"/>
+      <w:r>
+        <w:t>key</w:t>
+      </w:r>
+      <w:proofErr w:type="spellEnd"/>
+      <w:r>
+        <w:t xml:space="preserve"> + ': ' + </w:t>
+      </w:r>
+      <w:proofErr w:type="spellStart"/>
+      <w:r>
+        <w:t>str</w:t>
+      </w:r>
+      <w:proofErr w:type="spellEnd"/>
+      <w:r>
+        <w:t>((mode(</w:t>
+      </w:r>
+      <w:proofErr w:type="spellStart"/>
+      <w:r>
+        <w:t>modus_array</w:t>
+      </w:r>
+      <w:proofErr w:type="spellEnd"/>
+      <w:r>
+        <w:t>[</w:t>
+      </w:r>
+      <w:proofErr w:type="spellStart"/>
+      <w:r>
+        <w:t>key</w:t>
+      </w:r>
+      <w:proofErr w:type="spellEnd"/>
+      <w:r>
+        <w:t>]))))</w:t>
+      </w:r>
+    </w:p>
+    <w:p>
+      <w:pPr>
+        <w:pStyle w:val="Lijstalinea"/>
+      </w:pPr>
+    </w:p>
+    <w:p/>
+    <w:p/>
+    <w:p>
+      <w:pPr>
+        <w:rPr>
+          <w:lang w:val="en-GB"/>
+        </w:rPr>
+      </w:pPr>
     </w:p>
     <w:sectPr>
       <w:pgSz w:w="11906" w:h="16838"/>
@@ -2196,11 +3592,100 @@
       </w:pPr>
     </w:lvl>
   </w:abstractNum>
+  <w:abstractNum w:abstractNumId="2" w15:restartNumberingAfterBreak="0">
+    <w:nsid w:val="4CF2275D"/>
+    <w:multiLevelType w:val="hybridMultilevel"/>
+    <w:tmpl w:val="96780506"/>
+    <w:lvl w:ilvl="0" w:tplc="08130017">
+      <w:start w:val="1"/>
+      <w:numFmt w:val="lowerLetter"/>
+      <w:lvlText w:val="%1)"/>
+      <w:lvlJc w:val="left"/>
+      <w:pPr>
+        <w:ind w:left="720" w:hanging="360"/>
+      </w:pPr>
+    </w:lvl>
+    <w:lvl w:ilvl="1" w:tplc="08130019" w:tentative="1">
+      <w:start w:val="1"/>
+      <w:numFmt w:val="lowerLetter"/>
+      <w:lvlText w:val="%2."/>
+      <w:lvlJc w:val="left"/>
+      <w:pPr>
+        <w:ind w:left="1440" w:hanging="360"/>
+      </w:pPr>
+    </w:lvl>
+    <w:lvl w:ilvl="2" w:tplc="0813001B" w:tentative="1">
+      <w:start w:val="1"/>
+      <w:numFmt w:val="lowerRoman"/>
+      <w:lvlText w:val="%3."/>
+      <w:lvlJc w:val="right"/>
+      <w:pPr>
+        <w:ind w:left="2160" w:hanging="180"/>
+      </w:pPr>
+    </w:lvl>
+    <w:lvl w:ilvl="3" w:tplc="0813000F" w:tentative="1">
+      <w:start w:val="1"/>
+      <w:numFmt w:val="decimal"/>
+      <w:lvlText w:val="%4."/>
+      <w:lvlJc w:val="left"/>
+      <w:pPr>
+        <w:ind w:left="2880" w:hanging="360"/>
+      </w:pPr>
+    </w:lvl>
+    <w:lvl w:ilvl="4" w:tplc="08130019" w:tentative="1">
+      <w:start w:val="1"/>
+      <w:numFmt w:val="lowerLetter"/>
+      <w:lvlText w:val="%5."/>
+      <w:lvlJc w:val="left"/>
+      <w:pPr>
+        <w:ind w:left="3600" w:hanging="360"/>
+      </w:pPr>
+    </w:lvl>
+    <w:lvl w:ilvl="5" w:tplc="0813001B" w:tentative="1">
+      <w:start w:val="1"/>
+      <w:numFmt w:val="lowerRoman"/>
+      <w:lvlText w:val="%6."/>
+      <w:lvlJc w:val="right"/>
+      <w:pPr>
+        <w:ind w:left="4320" w:hanging="180"/>
+      </w:pPr>
+    </w:lvl>
+    <w:lvl w:ilvl="6" w:tplc="0813000F" w:tentative="1">
+      <w:start w:val="1"/>
+      <w:numFmt w:val="decimal"/>
+      <w:lvlText w:val="%7."/>
+      <w:lvlJc w:val="left"/>
+      <w:pPr>
+        <w:ind w:left="5040" w:hanging="360"/>
+      </w:pPr>
+    </w:lvl>
+    <w:lvl w:ilvl="7" w:tplc="08130019" w:tentative="1">
+      <w:start w:val="1"/>
+      <w:numFmt w:val="lowerLetter"/>
+      <w:lvlText w:val="%8."/>
+      <w:lvlJc w:val="left"/>
+      <w:pPr>
+        <w:ind w:left="5760" w:hanging="360"/>
+      </w:pPr>
+    </w:lvl>
+    <w:lvl w:ilvl="8" w:tplc="0813001B" w:tentative="1">
+      <w:start w:val="1"/>
+      <w:numFmt w:val="lowerRoman"/>
+      <w:lvlText w:val="%9."/>
+      <w:lvlJc w:val="right"/>
+      <w:pPr>
+        <w:ind w:left="6480" w:hanging="180"/>
+      </w:pPr>
+    </w:lvl>
+  </w:abstractNum>
   <w:num w:numId="1">
     <w:abstractNumId w:val="0"/>
   </w:num>
   <w:num w:numId="2">
     <w:abstractNumId w:val="1"/>
+  </w:num>
+  <w:num w:numId="3">
+    <w:abstractNumId w:val="2"/>
   </w:num>
 </w:numbering>
 </file>

</xml_diff>